<commit_message>
Wait for music to load before trying to play.
</commit_message>
<xml_diff>
--- a/GTMY.AudioFramework.docx
+++ b/GTMY.AudioFramework.docx
@@ -7,13 +7,8 @@
         <w:pStyle w:val="Title"/>
         <w:jc w:val="center"/>
       </w:pPr>
-      <w:proofErr w:type="spellStart"/>
-      <w:r>
-        <w:t>GTMY.Audio</w:t>
-      </w:r>
-      <w:proofErr w:type="spellEnd"/>
-      <w:r>
-        <w:t xml:space="preserve"> Framework</w:t>
+      <w:r>
+        <w:t>GTMY.Audio Framework</w:t>
       </w:r>
     </w:p>
     <w:p/>
@@ -42,23 +37,7 @@
     </w:p>
     <w:p>
       <w:r>
-        <w:t>This document provides an overview of the music and sound effects (</w:t>
-      </w:r>
-      <w:proofErr w:type="spellStart"/>
-      <w:r>
-        <w:t>Sfx</w:t>
-      </w:r>
-      <w:proofErr w:type="spellEnd"/>
-      <w:r>
-        <w:t xml:space="preserve">) software developed by Games That Move You, </w:t>
-      </w:r>
-      <w:proofErr w:type="spellStart"/>
-      <w:r>
-        <w:t>Pbc</w:t>
-      </w:r>
-      <w:proofErr w:type="spellEnd"/>
-      <w:r>
-        <w:t xml:space="preserve"> (GTMY). All software is copyrighted by GTMY.</w:t>
+        <w:t>This document provides an overview of the music and sound effects (Sfx) software developed by Games That Move You, Pbc (GTMY). All software is copyrighted by GTMY.</w:t>
       </w:r>
     </w:p>
     <w:p>
@@ -111,7 +90,6 @@
       <w:r>
         <w:t xml:space="preserve">          </w:t>
       </w:r>
-      <w:proofErr w:type="spellStart"/>
       <w:r>
         <w:rPr>
           <w:b/>
@@ -131,7 +109,6 @@
         </w:rPr>
         <w:t>PlaySfx</w:t>
       </w:r>
-      <w:proofErr w:type="spellEnd"/>
       <w:r>
         <w:t>(“</w:t>
       </w:r>
@@ -146,210 +123,162 @@
       </w:r>
     </w:p>
     <w:p>
-      <w:proofErr w:type="spellStart"/>
+      <w:r>
+        <w:t xml:space="preserve">AudioManagerSingleton </w:t>
+      </w:r>
+      <w:r>
+        <w:t>help</w:t>
+      </w:r>
+      <w:r>
+        <w:t>s</w:t>
+      </w:r>
+      <w:r>
+        <w:t xml:space="preserve"> manage several audio players</w:t>
+      </w:r>
+      <w:r>
+        <w:t xml:space="preserve"> and </w:t>
+      </w:r>
+      <w:r>
+        <w:t>a music player</w:t>
+      </w:r>
+      <w:r>
+        <w:t xml:space="preserve">. It </w:t>
+      </w:r>
+      <w:r>
+        <w:t>contains the “master volume”</w:t>
+      </w:r>
+      <w:r>
+        <w:t xml:space="preserve"> and adjusts the volume levels as this property is changed. It also has Mute and UnMute</w:t>
+      </w:r>
+      <w:r>
+        <w:t xml:space="preserve"> functions. If Mute() is called, all audio players and </w:t>
+      </w:r>
+      <w:r>
+        <w:t>any</w:t>
+      </w:r>
+      <w:r>
+        <w:t xml:space="preserve"> music player </w:t>
+      </w:r>
+      <w:r>
+        <w:t xml:space="preserve">that are registered with the AudioManagerSingleton </w:t>
+      </w:r>
+      <w:r>
+        <w:t xml:space="preserve">will </w:t>
+      </w:r>
+      <w:r>
+        <w:t>have their volumes adjusted.</w:t>
+      </w:r>
+    </w:p>
+    <w:p>
+      <w:pPr>
+        <w:pStyle w:val="Heading1"/>
+      </w:pPr>
+      <w:r>
+        <w:t>Music Player</w:t>
+      </w:r>
+    </w:p>
+    <w:p>
+      <w:r>
+        <w:t>The IMusicPlayer is an interface that supports</w:t>
+      </w:r>
+      <w:r>
+        <w:t xml:space="preserve"> </w:t>
+      </w:r>
+      <w:r>
+        <w:t>Play</w:t>
+      </w:r>
+      <w:r>
+        <w:t xml:space="preserve">, </w:t>
+      </w:r>
+      <w:r>
+        <w:t>Stop</w:t>
+      </w:r>
+      <w:r>
+        <w:t xml:space="preserve">, </w:t>
+      </w:r>
+      <w:r>
+        <w:t>Pause</w:t>
+      </w:r>
+      <w:r>
+        <w:t xml:space="preserve">, </w:t>
+      </w:r>
+      <w:r>
+        <w:t>UnPause</w:t>
+      </w:r>
+      <w:r>
+        <w:t xml:space="preserve">, and </w:t>
+      </w:r>
+      <w:r>
+        <w:t>Shuffle</w:t>
+      </w:r>
+      <w:r>
+        <w:t xml:space="preserve"> </w:t>
+      </w:r>
+      <w:r>
+        <w:t xml:space="preserve">behaviors as well as the ability to get and set the properties: Volume, </w:t>
+      </w:r>
+      <w:r>
+        <w:t>and FadeTime.</w:t>
+      </w:r>
+      <w:r>
+        <w:t xml:space="preserve"> Th</w:t>
+      </w:r>
+      <w:r>
+        <w:t>is</w:t>
+      </w:r>
+      <w:r>
+        <w:t xml:space="preserve"> design chose to keep </w:t>
+      </w:r>
+      <w:r>
+        <w:t xml:space="preserve">a </w:t>
+      </w:r>
+      <w:r>
+        <w:t xml:space="preserve">master volume and </w:t>
+      </w:r>
+      <w:r>
+        <w:t xml:space="preserve">a </w:t>
+      </w:r>
+      <w:r>
+        <w:t>player volume separate</w:t>
+      </w:r>
+      <w:r>
+        <w:t xml:space="preserve">. </w:t>
+      </w:r>
+      <w:r>
+        <w:t xml:space="preserve">A music player </w:t>
+      </w:r>
+      <w:r>
+        <w:t>keeps track of the</w:t>
+      </w:r>
+      <w:r>
+        <w:t xml:space="preserve"> master volume. This </w:t>
+      </w:r>
+      <w:r>
+        <w:t>is</w:t>
+      </w:r>
+      <w:r>
+        <w:t xml:space="preserve"> a push design choice, rather than a pull</w:t>
+      </w:r>
+      <w:r>
+        <w:t xml:space="preserve"> where all classes would know about the AudioManagerSingleton. When the master volume is changed</w:t>
+      </w:r>
+      <w:r>
+        <w:t>, AudioManagerSingleton sets the master volume property for any players (including music) that are registered</w:t>
+      </w:r>
+      <w:r>
+        <w:t>.</w:t>
+      </w:r>
+    </w:p>
+    <w:p>
+      <w:r>
+        <w:t xml:space="preserve">The current music player can </w:t>
+      </w:r>
+      <w:r>
+        <w:t xml:space="preserve">be fetched from the </w:t>
+      </w:r>
       <w:r>
         <w:t>AudioManagerSingleton</w:t>
       </w:r>
-      <w:proofErr w:type="spellEnd"/>
-      <w:r>
-        <w:t xml:space="preserve"> </w:t>
-      </w:r>
-      <w:r>
-        <w:t>help</w:t>
-      </w:r>
-      <w:r>
-        <w:t>s</w:t>
-      </w:r>
-      <w:r>
-        <w:t xml:space="preserve"> manage several audio players</w:t>
-      </w:r>
-      <w:r>
-        <w:t xml:space="preserve"> and </w:t>
-      </w:r>
-      <w:r>
-        <w:t>a music player</w:t>
-      </w:r>
-      <w:r>
-        <w:t xml:space="preserve">. It </w:t>
-      </w:r>
-      <w:r>
-        <w:t>contains the “master volume”</w:t>
-      </w:r>
-      <w:r>
-        <w:t xml:space="preserve"> and adjusts the volume levels as this property is changed. It also has Mute and </w:t>
-      </w:r>
-      <w:proofErr w:type="spellStart"/>
-      <w:r>
-        <w:t>UnMute</w:t>
-      </w:r>
-      <w:proofErr w:type="spellEnd"/>
-      <w:r>
-        <w:t xml:space="preserve"> functions. If Mute() is called, all audio players and </w:t>
-      </w:r>
-      <w:r>
-        <w:t>any</w:t>
-      </w:r>
-      <w:r>
-        <w:t xml:space="preserve"> music player </w:t>
-      </w:r>
-      <w:r>
-        <w:t xml:space="preserve">that are registered with the </w:t>
-      </w:r>
-      <w:proofErr w:type="spellStart"/>
-      <w:r>
-        <w:t>AudioManagerSingleton</w:t>
-      </w:r>
-      <w:proofErr w:type="spellEnd"/>
-      <w:r>
-        <w:t xml:space="preserve"> </w:t>
-      </w:r>
-      <w:r>
-        <w:t xml:space="preserve">will </w:t>
-      </w:r>
-      <w:r>
-        <w:t>have their volumes adjusted.</w:t>
-      </w:r>
-    </w:p>
-    <w:p>
-      <w:pPr>
-        <w:pStyle w:val="Heading1"/>
-      </w:pPr>
-      <w:r>
-        <w:t>Music Player</w:t>
-      </w:r>
-    </w:p>
-    <w:p>
-      <w:r>
-        <w:t xml:space="preserve">The </w:t>
-      </w:r>
-      <w:proofErr w:type="spellStart"/>
-      <w:r>
-        <w:t>IMusicPlayer</w:t>
-      </w:r>
-      <w:proofErr w:type="spellEnd"/>
-      <w:r>
-        <w:t xml:space="preserve"> is an interface that supports</w:t>
-      </w:r>
-      <w:r>
-        <w:t xml:space="preserve"> </w:t>
-      </w:r>
-      <w:r>
-        <w:t>Play</w:t>
-      </w:r>
-      <w:r>
-        <w:t xml:space="preserve">, </w:t>
-      </w:r>
-      <w:r>
-        <w:t>Stop</w:t>
-      </w:r>
-      <w:r>
-        <w:t xml:space="preserve">, </w:t>
-      </w:r>
-      <w:r>
-        <w:t>Pause</w:t>
-      </w:r>
-      <w:r>
-        <w:t xml:space="preserve">, </w:t>
-      </w:r>
-      <w:proofErr w:type="spellStart"/>
-      <w:r>
-        <w:t>UnPause</w:t>
-      </w:r>
-      <w:proofErr w:type="spellEnd"/>
-      <w:r>
-        <w:t xml:space="preserve">, and </w:t>
-      </w:r>
-      <w:r>
-        <w:t>Shuffle</w:t>
-      </w:r>
-      <w:r>
-        <w:t xml:space="preserve"> </w:t>
-      </w:r>
-      <w:r>
-        <w:t xml:space="preserve">behaviors as well as the ability to get and set the properties: Volume, </w:t>
-      </w:r>
-      <w:r>
-        <w:t xml:space="preserve">and </w:t>
-      </w:r>
-      <w:proofErr w:type="spellStart"/>
-      <w:r>
-        <w:t>FadeTime</w:t>
-      </w:r>
-      <w:proofErr w:type="spellEnd"/>
-      <w:r>
-        <w:t>.</w:t>
-      </w:r>
-      <w:r>
-        <w:t xml:space="preserve"> The design chose to keep </w:t>
-      </w:r>
-      <w:r>
-        <w:t xml:space="preserve">a </w:t>
-      </w:r>
-      <w:r>
-        <w:t xml:space="preserve">master volume and </w:t>
-      </w:r>
-      <w:r>
-        <w:t xml:space="preserve">a </w:t>
-      </w:r>
-      <w:r>
-        <w:t>player volume separate</w:t>
-      </w:r>
-      <w:r>
-        <w:t xml:space="preserve">. </w:t>
-      </w:r>
-      <w:r>
-        <w:t xml:space="preserve">A music player </w:t>
-      </w:r>
-      <w:r>
-        <w:t>keeps track of the</w:t>
-      </w:r>
-      <w:r>
-        <w:t xml:space="preserve"> master volume. This </w:t>
-      </w:r>
-      <w:r>
-        <w:t>is</w:t>
-      </w:r>
-      <w:r>
-        <w:t xml:space="preserve"> a push design choice, rather than a pull</w:t>
-      </w:r>
-      <w:r>
-        <w:t xml:space="preserve"> where all classes would know about the </w:t>
-      </w:r>
-      <w:proofErr w:type="spellStart"/>
-      <w:r>
-        <w:t>AudioManagerSingleton</w:t>
-      </w:r>
-      <w:proofErr w:type="spellEnd"/>
-      <w:r>
-        <w:t>. When the master volume is changed</w:t>
-      </w:r>
-      <w:r>
-        <w:t xml:space="preserve">, </w:t>
-      </w:r>
-      <w:proofErr w:type="spellStart"/>
-      <w:r>
-        <w:t>AudioManagerSingleton</w:t>
-      </w:r>
-      <w:proofErr w:type="spellEnd"/>
-      <w:r>
-        <w:t xml:space="preserve"> sets the master volume property for any players (including music) that are registered</w:t>
-      </w:r>
-      <w:r>
-        <w:t>.</w:t>
-      </w:r>
-    </w:p>
-    <w:p>
-      <w:r>
-        <w:t xml:space="preserve">The current music player can </w:t>
-      </w:r>
-      <w:r>
-        <w:t xml:space="preserve">be fetched from the </w:t>
-      </w:r>
-      <w:proofErr w:type="spellStart"/>
-      <w:r>
-        <w:t>AudioManagerSingleton</w:t>
-      </w:r>
-      <w:proofErr w:type="spellEnd"/>
       <w:r>
         <w:t xml:space="preserve"> or played directly like so:</w:t>
       </w:r>
@@ -364,7 +293,6 @@
           <w:color w:val="000000"/>
         </w:rPr>
       </w:pPr>
-      <w:proofErr w:type="spellStart"/>
       <w:r>
         <w:rPr>
           <w:rFonts w:ascii="Consolas" w:hAnsi="Consolas"/>
@@ -386,7 +314,6 @@
         </w:rPr>
         <w:t>Play</w:t>
       </w:r>
-      <w:proofErr w:type="spellEnd"/>
       <w:r>
         <w:rPr>
           <w:rFonts w:ascii="Consolas" w:hAnsi="Consolas"/>
@@ -415,15 +342,7 @@
     </w:p>
     <w:p>
       <w:r>
-        <w:t xml:space="preserve">Concrete implementations of the </w:t>
-      </w:r>
-      <w:proofErr w:type="spellStart"/>
-      <w:r>
-        <w:t>IMusicPlayer</w:t>
-      </w:r>
-      <w:proofErr w:type="spellEnd"/>
-      <w:r>
-        <w:t xml:space="preserve"> include </w:t>
+        <w:t xml:space="preserve">Concrete implementations of the IMusicPlayer include </w:t>
       </w:r>
       <w:r>
         <w:t>a simple</w:t>
@@ -431,54 +350,62 @@
       <w:r>
         <w:t xml:space="preserve"> </w:t>
       </w:r>
-      <w:proofErr w:type="spellStart"/>
-      <w:r>
-        <w:t>MonoBehaviour</w:t>
-      </w:r>
-      <w:proofErr w:type="spellEnd"/>
-      <w:r>
-        <w:t xml:space="preserve"> that takes a list of clips and plays them,</w:t>
+      <w:r>
+        <w:t>MonoBehaviour that takes a list of clips and plays them,</w:t>
       </w:r>
       <w:r>
         <w:t xml:space="preserve"> </w:t>
       </w:r>
-      <w:proofErr w:type="spellStart"/>
-      <w:r>
-        <w:t>MusicPlayerExplicit</w:t>
-      </w:r>
-      <w:proofErr w:type="spellEnd"/>
-      <w:r>
-        <w:t xml:space="preserve"> and one that uses </w:t>
-      </w:r>
-      <w:proofErr w:type="spellStart"/>
-      <w:r>
-        <w:t>Addressables</w:t>
-      </w:r>
-      <w:proofErr w:type="spellEnd"/>
+      <w:r>
+        <w:t xml:space="preserve">called </w:t>
+      </w:r>
+      <w:r>
+        <w:t>MusicPlayerExplicit and one that uses Addressables</w:t>
+      </w:r>
       <w:r>
         <w:t xml:space="preserve">, </w:t>
       </w:r>
-      <w:proofErr w:type="spellStart"/>
+      <w:r>
+        <w:t xml:space="preserve">called </w:t>
+      </w:r>
       <w:r>
         <w:t>MusicPlayerAddressables</w:t>
       </w:r>
-      <w:proofErr w:type="spellEnd"/>
-      <w:r>
-        <w:t>,</w:t>
-      </w:r>
-      <w:r>
-        <w:t xml:space="preserve"> and will find all </w:t>
-      </w:r>
-      <w:r>
-        <w:t xml:space="preserve">songs with labels of music plus any additional user supplied </w:t>
-      </w:r>
-      <w:proofErr w:type="spellStart"/>
-      <w:r>
-        <w:t>Addressables</w:t>
-      </w:r>
-      <w:proofErr w:type="spellEnd"/>
-      <w:r>
-        <w:t xml:space="preserve"> labels.</w:t>
+      <w:r>
+        <w:t>. The latter</w:t>
+      </w:r>
+      <w:r>
+        <w:t xml:space="preserve"> will find all </w:t>
+      </w:r>
+      <w:r>
+        <w:t xml:space="preserve">songs with </w:t>
+      </w:r>
+      <w:r>
+        <w:t xml:space="preserve">a </w:t>
+      </w:r>
+      <w:r>
+        <w:t xml:space="preserve">label of </w:t>
+      </w:r>
+      <w:r>
+        <w:t>“</w:t>
+      </w:r>
+      <w:r>
+        <w:t>music</w:t>
+      </w:r>
+      <w:r>
+        <w:t>”</w:t>
+      </w:r>
+      <w:r>
+        <w:t xml:space="preserve"> </w:t>
+      </w:r>
+      <w:r>
+        <w:t>as well as</w:t>
+      </w:r>
+      <w:r>
+        <w:t xml:space="preserve"> any additional user supplied Addressables labels.</w:t>
+      </w:r>
+      <w:r>
+        <w:t xml:space="preserve"> It takes a list (possibly empty for all music) of strings.</w:t>
       </w:r>
     </w:p>
     <w:p>
@@ -486,15 +413,7 @@
         <w:pStyle w:val="Heading1"/>
       </w:pPr>
       <w:r>
-        <w:t>Sound Effects (</w:t>
-      </w:r>
-      <w:proofErr w:type="spellStart"/>
-      <w:r>
-        <w:t>Sfx</w:t>
-      </w:r>
-      <w:proofErr w:type="spellEnd"/>
-      <w:r>
-        <w:t>)</w:t>
+        <w:t>Sound Effects (Sfx)</w:t>
       </w:r>
     </w:p>
     <w:p>
@@ -522,13 +441,8 @@
           <w:numId w:val="1"/>
         </w:numPr>
       </w:pPr>
-      <w:proofErr w:type="spellStart"/>
-      <w:r>
-        <w:t>ISfxAudioPlayer</w:t>
-      </w:r>
-      <w:proofErr w:type="spellEnd"/>
-      <w:r>
-        <w:t xml:space="preserve"> – A sound effects player that managers the audio source construction and clip selection. There are 3 properties and 3 behaviors associated with this interface.</w:t>
+      <w:r>
+        <w:t>ISfxAudioPlayer – A sound effects player that managers the audio source construction and clip selection. There are 3 properties and 3 behaviors associated with this interface.</w:t>
       </w:r>
     </w:p>
     <w:p>
@@ -539,13 +453,20 @@
           <w:numId w:val="1"/>
         </w:numPr>
       </w:pPr>
-      <w:proofErr w:type="spellStart"/>
-      <w:r>
-        <w:t>SfxType</w:t>
-      </w:r>
-      <w:proofErr w:type="spellEnd"/>
-      <w:r>
-        <w:t xml:space="preserve"> – A string that identifies the “theme” of this player, for instance “explosion” or “ambience”. Different players are used for different themes.</w:t>
+      <w:r>
+        <w:t>SfxType – A string that identifies the “theme” of this player, for instance “explosion” or “ambi</w:t>
+      </w:r>
+      <w:r>
+        <w:t>a</w:t>
+      </w:r>
+      <w:r>
+        <w:t xml:space="preserve">nce”. Different players </w:t>
+      </w:r>
+      <w:r>
+        <w:t>can be</w:t>
+      </w:r>
+      <w:r>
+        <w:t xml:space="preserve"> used for different themes.</w:t>
       </w:r>
     </w:p>
     <w:p>
@@ -556,22 +477,15 @@
           <w:numId w:val="1"/>
         </w:numPr>
       </w:pPr>
-      <w:proofErr w:type="spellStart"/>
       <w:r>
         <w:lastRenderedPageBreak/>
-        <w:t>GlobalVolume</w:t>
-      </w:r>
-      <w:proofErr w:type="spellEnd"/>
-      <w:r>
-        <w:t xml:space="preserve"> – Allows the Audio manager to control the overall master volume. This is pushed through to the sources, rather than pulled from a known blackboard such as </w:t>
-      </w:r>
-      <w:proofErr w:type="spellStart"/>
-      <w:r>
-        <w:t>AudioManagerSingleton</w:t>
-      </w:r>
-      <w:proofErr w:type="spellEnd"/>
-      <w:r>
-        <w:t>.</w:t>
+        <w:t xml:space="preserve">GlobalVolume – </w:t>
+      </w:r>
+      <w:r>
+        <w:t xml:space="preserve">Set and controlled by </w:t>
+      </w:r>
+      <w:r>
+        <w:t>AudioManagerSingleton.</w:t>
       </w:r>
     </w:p>
     <w:p>
@@ -582,13 +496,38 @@
           <w:numId w:val="1"/>
         </w:numPr>
       </w:pPr>
-      <w:proofErr w:type="spellStart"/>
-      <w:r>
-        <w:t>LocalVolume</w:t>
-      </w:r>
-      <w:proofErr w:type="spellEnd"/>
-      <w:r>
-        <w:t xml:space="preserve"> – Allows this specific type or “theme” to have its volume scaled down from the master or global volume.</w:t>
+      <w:r>
+        <w:t>LocalVolume –</w:t>
+      </w:r>
+      <w:r>
+        <w:t>T</w:t>
+      </w:r>
+      <w:r>
+        <w:t>his specific type or “theme”</w:t>
+      </w:r>
+      <w:r>
+        <w:t>’s</w:t>
+      </w:r>
+      <w:r>
+        <w:t xml:space="preserve"> volume </w:t>
+      </w:r>
+      <w:r>
+        <w:t>is multiplied by the</w:t>
+      </w:r>
+      <w:r>
+        <w:t xml:space="preserve"> </w:t>
+      </w:r>
+      <w:r>
+        <w:t>G</w:t>
+      </w:r>
+      <w:r>
+        <w:t>lobal</w:t>
+      </w:r>
+      <w:r>
+        <w:t>V</w:t>
+      </w:r>
+      <w:r>
+        <w:t>olume.</w:t>
       </w:r>
     </w:p>
     <w:p>
@@ -615,15 +554,7 @@
         </w:numPr>
       </w:pPr>
       <w:r>
-        <w:t xml:space="preserve">Stop() – Stop the clip. Note, since some </w:t>
-      </w:r>
-      <w:proofErr w:type="spellStart"/>
-      <w:r>
-        <w:t>Sfx’s</w:t>
-      </w:r>
-      <w:proofErr w:type="spellEnd"/>
-      <w:r>
-        <w:t xml:space="preserve"> are assumed to be short, an implementation may ignore any calls. </w:t>
+        <w:t xml:space="preserve">Stop() – Stop the clip. Note, since some Sfx’s are assumed to be short, an implementation may ignore any calls. </w:t>
       </w:r>
     </w:p>
     <w:p>
@@ -634,21 +565,32 @@
           <w:numId w:val="1"/>
         </w:numPr>
       </w:pPr>
-      <w:proofErr w:type="spellStart"/>
-      <w:r>
-        <w:t>IAudio</w:t>
-      </w:r>
-      <w:proofErr w:type="spellEnd"/>
-      <w:r>
-        <w:t xml:space="preserve"> – The audio channel and properties that actually play the sound / music. Concrete classes for Unity3D usually will encapsulate at least one </w:t>
-      </w:r>
-      <w:proofErr w:type="spellStart"/>
-      <w:r>
-        <w:t>UnityEngine.AudioSource</w:t>
-      </w:r>
-      <w:proofErr w:type="spellEnd"/>
-      <w:r>
-        <w:t>. There are three beh</w:t>
+      <w:r>
+        <w:t xml:space="preserve">IAudio – </w:t>
+      </w:r>
+      <w:r>
+        <w:t>A wrapper for an</w:t>
+      </w:r>
+      <w:r>
+        <w:t xml:space="preserve"> audio channel and </w:t>
+      </w:r>
+      <w:r>
+        <w:t xml:space="preserve">associated </w:t>
+      </w:r>
+      <w:r>
+        <w:t>properties</w:t>
+      </w:r>
+      <w:r>
+        <w:t>. This is used to</w:t>
+      </w:r>
+      <w:r>
+        <w:t xml:space="preserve"> </w:t>
+      </w:r>
+      <w:r>
+        <w:t xml:space="preserve">ultimately </w:t>
+      </w:r>
+      <w:r>
+        <w:t>play the sound / music. Concrete classes for Unity3D usually will encapsulate at least one UnityEngine.AudioSource. There are three beh</w:t>
       </w:r>
       <w:r>
         <w:t>aviors:</w:t>
@@ -668,6 +610,9 @@
       <w:r>
         <w:t xml:space="preserve">the specified </w:t>
       </w:r>
+      <w:r>
+        <w:t>volume.</w:t>
+      </w:r>
     </w:p>
     <w:p>
       <w:pPr>
@@ -678,7 +623,7 @@
         </w:numPr>
       </w:pPr>
       <w:r>
-        <w:t>volume.</w:t>
+        <w:t>Stop() – Stops a clip that is playing.</w:t>
       </w:r>
     </w:p>
     <w:p>
@@ -690,7 +635,25 @@
         </w:numPr>
       </w:pPr>
       <w:r>
-        <w:t>Stop() – Stops a clip that is playing.</w:t>
+        <w:t>SetAudioPosition(Vector3 position) – set the location of the audio source.</w:t>
+      </w:r>
+    </w:p>
+    <w:p>
+      <w:pPr>
+        <w:pStyle w:val="ListParagraph"/>
+        <w:numPr>
+          <w:ilvl w:val="0"/>
+          <w:numId w:val="1"/>
+        </w:numPr>
+      </w:pPr>
+      <w:r>
+        <w:t xml:space="preserve">IAudioClipProvider – </w:t>
+      </w:r>
+      <w:r>
+        <w:t xml:space="preserve">Provides a UnityEngineAudio clip when asked for. </w:t>
+      </w:r>
+      <w:r>
+        <w:t>Allows clips to be played via themes, rather than specific files, although a concrete implementation allows for a single specific clip object. Supports two behaviors:</w:t>
       </w:r>
     </w:p>
     <w:p>
@@ -701,13 +664,20 @@
           <w:numId w:val="1"/>
         </w:numPr>
       </w:pPr>
-      <w:proofErr w:type="spellStart"/>
-      <w:r>
-        <w:t>SetAudioPosition</w:t>
-      </w:r>
-      <w:proofErr w:type="spellEnd"/>
-      <w:r>
-        <w:t>(Vector3 position) – set the location of the audio source.</w:t>
+      <w:r>
+        <w:t>GetNextClip() -&gt; UnityEngine.AudioClip – provides a clip.</w:t>
+      </w:r>
+    </w:p>
+    <w:p>
+      <w:pPr>
+        <w:pStyle w:val="ListParagraph"/>
+        <w:numPr>
+          <w:ilvl w:val="1"/>
+          <w:numId w:val="1"/>
+        </w:numPr>
+      </w:pPr>
+      <w:r>
+        <w:t>Shuffle() – Changes the order clips are provided.</w:t>
       </w:r>
     </w:p>
     <w:p>
@@ -718,27 +688,17 @@
           <w:numId w:val="1"/>
         </w:numPr>
       </w:pPr>
-      <w:proofErr w:type="spellStart"/>
-      <w:r>
-        <w:t>IAudioClipProvider</w:t>
-      </w:r>
-      <w:proofErr w:type="spellEnd"/>
-      <w:r>
-        <w:t xml:space="preserve"> – </w:t>
-      </w:r>
-      <w:r>
-        <w:t xml:space="preserve">Provides a </w:t>
-      </w:r>
-      <w:proofErr w:type="spellStart"/>
-      <w:r>
-        <w:t>UnityEngineAudio</w:t>
-      </w:r>
-      <w:proofErr w:type="spellEnd"/>
-      <w:r>
-        <w:t xml:space="preserve"> clip when asked for. </w:t>
-      </w:r>
-      <w:r>
-        <w:t>Allows clips to be played via themes, rather than specific files, although a concrete implementation allows for a single specific clip object. Supports two behaviors:</w:t>
+      <w:r>
+        <w:t xml:space="preserve">IAudioFactory </w:t>
+      </w:r>
+      <w:r>
+        <w:t>–</w:t>
+      </w:r>
+      <w:r>
+        <w:t xml:space="preserve"> </w:t>
+      </w:r>
+      <w:r>
+        <w:t>Provides instances of IAudio when needed. There are two behaviors:</w:t>
       </w:r>
     </w:p>
     <w:p>
@@ -749,21 +709,8 @@
           <w:numId w:val="1"/>
         </w:numPr>
       </w:pPr>
-      <w:proofErr w:type="spellStart"/>
-      <w:r>
-        <w:t>GetNextClip</w:t>
-      </w:r>
-      <w:proofErr w:type="spellEnd"/>
-      <w:r>
-        <w:t xml:space="preserve">() -&gt; </w:t>
-      </w:r>
-      <w:proofErr w:type="spellStart"/>
-      <w:r>
-        <w:t>UnityEngine.AudioClip</w:t>
-      </w:r>
-      <w:proofErr w:type="spellEnd"/>
-      <w:r>
-        <w:t xml:space="preserve"> – provides a clip.</w:t>
+      <w:r>
+        <w:t>CreateAudioSource -&gt; IAudio – Returns an instance of IAudio.</w:t>
       </w:r>
     </w:p>
     <w:p>
@@ -775,258 +722,114 @@
         </w:numPr>
       </w:pPr>
       <w:r>
-        <w:t>Shuffle() – Changes the order clips are provided.</w:t>
-      </w:r>
-    </w:p>
-    <w:p>
-      <w:pPr>
-        <w:pStyle w:val="ListParagraph"/>
-        <w:numPr>
-          <w:ilvl w:val="0"/>
-          <w:numId w:val="1"/>
-        </w:numPr>
-      </w:pPr>
-      <w:proofErr w:type="spellStart"/>
-      <w:r>
-        <w:t>IAudioFactory</w:t>
-      </w:r>
-      <w:proofErr w:type="spellEnd"/>
+        <w:t xml:space="preserve">ReleaseAudioSource(IAudio) </w:t>
+      </w:r>
+      <w:r>
+        <w:t>–</w:t>
+      </w:r>
       <w:r>
         <w:t xml:space="preserve"> </w:t>
       </w:r>
       <w:r>
-        <w:t>–</w:t>
+        <w:t>Lets</w:t>
+      </w:r>
+      <w:r>
+        <w:t xml:space="preserve"> the class know that this instance of IAudio is no longer needed.</w:t>
+      </w:r>
+    </w:p>
+    <w:p>
+      <w:pPr>
+        <w:pStyle w:val="Heading2"/>
+      </w:pPr>
+      <w:r>
+        <w:t>Example Usage</w:t>
+      </w:r>
+    </w:p>
+    <w:p>
+      <w:r>
+        <w:t>An example of the use of these interfaces</w:t>
+      </w:r>
+      <w:r>
+        <w:t xml:space="preserve"> is the following. Our AudioManagerSingleton can take a</w:t>
+      </w:r>
+      <w:r>
+        <w:t xml:space="preserve"> theme, find an instance of ISfxAudioPlayer </w:t>
+      </w:r>
+      <w:r>
+        <w:t xml:space="preserve">that is </w:t>
+      </w:r>
+      <w:r>
+        <w:t>associated with this theme</w:t>
+      </w:r>
+      <w:r>
+        <w:t xml:space="preserve"> and </w:t>
+      </w:r>
+      <w:r>
+        <w:t xml:space="preserve">then </w:t>
+      </w:r>
+      <w:r>
+        <w:t>ask</w:t>
+      </w:r>
+      <w:r>
+        <w:t xml:space="preserve">s that player </w:t>
+      </w:r>
+      <w:r>
+        <w:t xml:space="preserve">to play a sound effect. The instance of ISfxAudioPlayer may </w:t>
+      </w:r>
+      <w:r>
+        <w:t>ask an</w:t>
+      </w:r>
+      <w:r>
+        <w:t xml:space="preserve"> instance of a IClipProvider</w:t>
+      </w:r>
+      <w:r>
+        <w:t>,</w:t>
       </w:r>
       <w:r>
         <w:t xml:space="preserve"> </w:t>
       </w:r>
       <w:r>
-        <w:t xml:space="preserve">Provides instances of </w:t>
-      </w:r>
-      <w:proofErr w:type="spellStart"/>
-      <w:r>
-        <w:t>IAudio</w:t>
-      </w:r>
-      <w:proofErr w:type="spellEnd"/>
-      <w:r>
-        <w:t xml:space="preserve"> when needed. There are two behaviors:</w:t>
-      </w:r>
-    </w:p>
-    <w:p>
-      <w:pPr>
-        <w:pStyle w:val="ListParagraph"/>
-        <w:numPr>
-          <w:ilvl w:val="1"/>
-          <w:numId w:val="1"/>
-        </w:numPr>
-      </w:pPr>
-      <w:proofErr w:type="spellStart"/>
-      <w:r>
-        <w:t>CreateAudioSource</w:t>
-      </w:r>
-      <w:proofErr w:type="spellEnd"/>
-      <w:r>
-        <w:t xml:space="preserve"> -&gt; </w:t>
-      </w:r>
-      <w:proofErr w:type="spellStart"/>
-      <w:r>
-        <w:t>IAudio</w:t>
-      </w:r>
-      <w:proofErr w:type="spellEnd"/>
-      <w:r>
-        <w:t xml:space="preserve"> – Returns an instance of </w:t>
-      </w:r>
-      <w:proofErr w:type="spellStart"/>
-      <w:r>
-        <w:t>IAudio</w:t>
-      </w:r>
-      <w:proofErr w:type="spellEnd"/>
-      <w:r>
-        <w:t>.</w:t>
-      </w:r>
-    </w:p>
-    <w:p>
-      <w:pPr>
-        <w:pStyle w:val="ListParagraph"/>
-        <w:numPr>
-          <w:ilvl w:val="1"/>
-          <w:numId w:val="1"/>
-        </w:numPr>
-      </w:pPr>
-      <w:proofErr w:type="spellStart"/>
-      <w:r>
-        <w:t>ReleaseAudioSource</w:t>
-      </w:r>
-      <w:proofErr w:type="spellEnd"/>
-      <w:r>
-        <w:t>(</w:t>
-      </w:r>
-      <w:proofErr w:type="spellStart"/>
-      <w:r>
-        <w:t>IAudio</w:t>
-      </w:r>
-      <w:proofErr w:type="spellEnd"/>
-      <w:r>
-        <w:t xml:space="preserve">) </w:t>
-      </w:r>
-      <w:r>
-        <w:t>–</w:t>
+        <w:t>that is contain</w:t>
+      </w:r>
+      <w:r>
+        <w:t>ed</w:t>
       </w:r>
       <w:r>
         <w:t xml:space="preserve"> </w:t>
       </w:r>
       <w:r>
-        <w:t>Lets</w:t>
-      </w:r>
-      <w:r>
-        <w:t xml:space="preserve"> the class know that this instance of </w:t>
-      </w:r>
-      <w:proofErr w:type="spellStart"/>
-      <w:r>
-        <w:t>IAudio</w:t>
-      </w:r>
-      <w:proofErr w:type="spellEnd"/>
-      <w:r>
-        <w:t xml:space="preserve"> is no longer needed.</w:t>
-      </w:r>
-    </w:p>
-    <w:p>
-      <w:pPr>
-        <w:pStyle w:val="Heading2"/>
-      </w:pPr>
-      <w:r>
-        <w:t>Example Usage</w:t>
-      </w:r>
-    </w:p>
-    <w:p>
-      <w:r>
-        <w:t>An example of the use of these interfaces</w:t>
-      </w:r>
-      <w:r>
-        <w:t xml:space="preserve"> is the following. Our </w:t>
-      </w:r>
-      <w:proofErr w:type="spellStart"/>
-      <w:r>
-        <w:t>AudioManagerSingleton</w:t>
-      </w:r>
-      <w:proofErr w:type="spellEnd"/>
-      <w:r>
-        <w:t xml:space="preserve"> can take a</w:t>
-      </w:r>
-      <w:r>
-        <w:t xml:space="preserve"> theme, find an instance of </w:t>
-      </w:r>
-      <w:proofErr w:type="spellStart"/>
-      <w:r>
-        <w:t>ISfxAudioPlayer</w:t>
-      </w:r>
-      <w:proofErr w:type="spellEnd"/>
+        <w:t xml:space="preserve">within the instance, </w:t>
+      </w:r>
+      <w:r>
+        <w:t xml:space="preserve">to provide a clip to play. </w:t>
+      </w:r>
+      <w:r>
+        <w:t xml:space="preserve">The </w:t>
+      </w:r>
+      <w:r>
+        <w:t xml:space="preserve">ISfxAudioPlayer instance </w:t>
+      </w:r>
+      <w:r>
+        <w:t xml:space="preserve">may </w:t>
+      </w:r>
+      <w:r>
+        <w:t>either</w:t>
+      </w:r>
+      <w:r>
+        <w:t xml:space="preserve"> use a contained IAudio to play the </w:t>
+      </w:r>
+      <w:r>
+        <w:t>clip or</w:t>
+      </w:r>
+      <w:r>
+        <w:t xml:space="preserve"> use </w:t>
+      </w:r>
+      <w:r>
+        <w:t>an IAudioFactory to get an audio source that can then play the clip.</w:t>
+      </w:r>
       <w:r>
         <w:t xml:space="preserve"> </w:t>
       </w:r>
-      <w:r>
-        <w:t xml:space="preserve">that is </w:t>
-      </w:r>
-      <w:r>
-        <w:t>associated with this theme</w:t>
-      </w:r>
-      <w:r>
-        <w:t xml:space="preserve"> and </w:t>
-      </w:r>
-      <w:r>
-        <w:t xml:space="preserve">then </w:t>
-      </w:r>
-      <w:r>
-        <w:t>ask</w:t>
-      </w:r>
-      <w:r>
-        <w:t xml:space="preserve">s that player </w:t>
-      </w:r>
-      <w:r>
-        <w:t xml:space="preserve">to play a sound effect. The instance of </w:t>
-      </w:r>
-      <w:proofErr w:type="spellStart"/>
-      <w:r>
-        <w:t>ISfxAudioPlayer</w:t>
-      </w:r>
-      <w:proofErr w:type="spellEnd"/>
-      <w:r>
-        <w:t xml:space="preserve"> may </w:t>
-      </w:r>
-      <w:r>
-        <w:t>ask an</w:t>
-      </w:r>
-      <w:r>
-        <w:t xml:space="preserve"> instance of a </w:t>
-      </w:r>
-      <w:proofErr w:type="spellStart"/>
-      <w:r>
-        <w:t>IClipProvider</w:t>
-      </w:r>
-      <w:proofErr w:type="spellEnd"/>
-      <w:r>
-        <w:t>,</w:t>
-      </w:r>
-      <w:r>
-        <w:t xml:space="preserve"> </w:t>
-      </w:r>
-      <w:r>
-        <w:t xml:space="preserve">that is contains </w:t>
-      </w:r>
-      <w:r>
-        <w:t xml:space="preserve">within the instance, </w:t>
-      </w:r>
-      <w:r>
-        <w:t xml:space="preserve">to provide a clip to play. </w:t>
-      </w:r>
-      <w:r>
-        <w:t xml:space="preserve">The </w:t>
-      </w:r>
-      <w:proofErr w:type="spellStart"/>
-      <w:r>
-        <w:t>ISfxAudioPlayer</w:t>
-      </w:r>
-      <w:proofErr w:type="spellEnd"/>
-      <w:r>
-        <w:t xml:space="preserve"> instance </w:t>
-      </w:r>
-      <w:r>
-        <w:t xml:space="preserve">may </w:t>
-      </w:r>
-      <w:r>
-        <w:t>either</w:t>
-      </w:r>
-      <w:r>
-        <w:t xml:space="preserve"> use a contained </w:t>
-      </w:r>
-      <w:proofErr w:type="spellStart"/>
-      <w:r>
-        <w:t>IAudio</w:t>
-      </w:r>
-      <w:proofErr w:type="spellEnd"/>
-      <w:r>
-        <w:t xml:space="preserve"> to play the </w:t>
-      </w:r>
-      <w:r>
-        <w:t>clip or</w:t>
-      </w:r>
-      <w:r>
-        <w:t xml:space="preserve"> use </w:t>
-      </w:r>
-      <w:r>
-        <w:t xml:space="preserve">an </w:t>
-      </w:r>
-      <w:proofErr w:type="spellStart"/>
-      <w:r>
-        <w:t>IAudioFactory</w:t>
-      </w:r>
-      <w:proofErr w:type="spellEnd"/>
-      <w:r>
-        <w:t xml:space="preserve"> to get an audio source that can then play the clip.</w:t>
-      </w:r>
-      <w:r>
-        <w:t xml:space="preserve"> </w:t>
-      </w:r>
     </w:p>
     <w:p>
       <w:r>
@@ -1049,7 +852,6 @@
       <w:r>
         <w:t xml:space="preserve">          </w:t>
       </w:r>
-      <w:proofErr w:type="spellStart"/>
       <w:r>
         <w:rPr>
           <w:b/>
@@ -1069,7 +871,6 @@
         </w:rPr>
         <w:t>PlaySfx</w:t>
       </w:r>
-      <w:proofErr w:type="spellEnd"/>
       <w:r>
         <w:t>(“</w:t>
       </w:r>
@@ -1103,7 +904,13 @@
         <w:t>method</w:t>
       </w:r>
       <w:r>
-        <w:t xml:space="preserve"> assumes there is an audio player associated with </w:t>
+        <w:t xml:space="preserve"> assumes there is an </w:t>
+      </w:r>
+      <w:r>
+        <w:t>ISfxAudioPlayer</w:t>
+      </w:r>
+      <w:r>
+        <w:t xml:space="preserve"> associated with </w:t>
       </w:r>
       <w:r>
         <w:t>the keyword “</w:t>
@@ -1142,10 +949,19 @@
         <w:t xml:space="preserve">It </w:t>
       </w:r>
       <w:r>
-        <w:t>is implemented as</w:t>
+        <w:t xml:space="preserve">is implemented </w:t>
+      </w:r>
+      <w:r>
+        <w:t xml:space="preserve">within AudioManagerSingleton using a Dictionary </w:t>
+      </w:r>
+      <w:r>
+        <w:t>as</w:t>
       </w:r>
       <w:r>
         <w:t xml:space="preserve"> follows</w:t>
+      </w:r>
+      <w:r>
+        <w:t xml:space="preserve"> (equivalent to sfxPlayers[soundType].Play(volumescale) )</w:t>
       </w:r>
       <w:r>
         <w:t>:</w:t>
@@ -1189,7 +1005,6 @@
         </w:rPr>
         <w:t> </w:t>
       </w:r>
-      <w:proofErr w:type="spellStart"/>
       <w:r>
         <w:rPr>
           <w:rFonts w:ascii="Consolas" w:hAnsi="Consolas"/>
@@ -1197,7 +1012,6 @@
         </w:rPr>
         <w:t>PlaySfx</w:t>
       </w:r>
-      <w:proofErr w:type="spellEnd"/>
       <w:r>
         <w:rPr>
           <w:rFonts w:ascii="Consolas" w:hAnsi="Consolas"/>
@@ -1219,7 +1033,6 @@
         </w:rPr>
         <w:t> </w:t>
       </w:r>
-      <w:proofErr w:type="spellStart"/>
       <w:r>
         <w:rPr>
           <w:rFonts w:ascii="Consolas" w:hAnsi="Consolas"/>
@@ -1227,7 +1040,6 @@
         </w:rPr>
         <w:t>soundType</w:t>
       </w:r>
-      <w:proofErr w:type="spellEnd"/>
       <w:r>
         <w:rPr>
           <w:rFonts w:ascii="Consolas" w:hAnsi="Consolas"/>
@@ -1249,7 +1061,6 @@
         </w:rPr>
         <w:t> </w:t>
       </w:r>
-      <w:proofErr w:type="spellStart"/>
       <w:r>
         <w:rPr>
           <w:rFonts w:ascii="Consolas" w:hAnsi="Consolas"/>
@@ -1257,7 +1068,6 @@
         </w:rPr>
         <w:t>volumeScale</w:t>
       </w:r>
-      <w:proofErr w:type="spellEnd"/>
       <w:r>
         <w:rPr>
           <w:rFonts w:ascii="Consolas" w:hAnsi="Consolas"/>
@@ -1576,7 +1386,6 @@
         </w:rPr>
         <w:t>        </w:t>
       </w:r>
-      <w:proofErr w:type="spellStart"/>
       <w:r>
         <w:rPr>
           <w:rFonts w:ascii="Consolas" w:eastAsia="Times New Roman" w:hAnsi="Consolas" w:cs="Courier New"/>
@@ -1604,7 +1413,6 @@
         </w:rPr>
         <w:t>Play</w:t>
       </w:r>
-      <w:proofErr w:type="spellEnd"/>
       <w:r>
         <w:rPr>
           <w:rFonts w:ascii="Consolas" w:eastAsia="Times New Roman" w:hAnsi="Consolas" w:cs="Courier New"/>
@@ -1614,7 +1422,6 @@
         </w:rPr>
         <w:t>(</w:t>
       </w:r>
-      <w:proofErr w:type="spellStart"/>
       <w:r>
         <w:rPr>
           <w:rFonts w:ascii="Consolas" w:eastAsia="Times New Roman" w:hAnsi="Consolas" w:cs="Courier New"/>
@@ -1624,7 +1431,6 @@
         </w:rPr>
         <w:t>volumeScale</w:t>
       </w:r>
-      <w:proofErr w:type="spellEnd"/>
       <w:r>
         <w:rPr>
           <w:rFonts w:ascii="Consolas" w:eastAsia="Times New Roman" w:hAnsi="Consolas" w:cs="Courier New"/>
@@ -1738,33 +1544,37 @@
       <w:pPr>
         <w:pStyle w:val="Heading2"/>
       </w:pPr>
-      <w:proofErr w:type="spellStart"/>
       <w:r>
         <w:lastRenderedPageBreak/>
         <w:t>ISfxAudioPlayer</w:t>
       </w:r>
-      <w:proofErr w:type="spellEnd"/>
       <w:r>
         <w:t xml:space="preserve"> Implementations</w:t>
       </w:r>
     </w:p>
     <w:p>
       <w:r>
+        <w:t xml:space="preserve">Currently, there are two implementations of ISfxAudioPlayer. The class SfxAudioPlayer which takes an instance of a IAudioFactory and a derived class,  </w:t>
+      </w:r>
+      <w:r>
+        <w:t>SfxAudioPlayerUsingAudioFactoryRegistry</w:t>
+      </w:r>
+      <w:r>
+        <w:t xml:space="preserve">, which takes a registered audio factory name. The latter uses the AudioFactoryRegistry to look-up the audio source factory. The AudioFactory Registry should be set-up prior to creating an instance of </w:t>
+      </w:r>
+      <w:r>
+        <w:t>SfxAudioPlayerUsingAudioFactoryRegistry</w:t>
+      </w:r>
+    </w:p>
+    <w:p>
+      <w:r>
         <w:t>The</w:t>
       </w:r>
       <w:r>
         <w:t xml:space="preserve"> concrete</w:t>
       </w:r>
       <w:r>
-        <w:t xml:space="preserve"> </w:t>
-      </w:r>
-      <w:proofErr w:type="spellStart"/>
-      <w:r>
-        <w:t>SfxPlayer</w:t>
-      </w:r>
-      <w:proofErr w:type="spellEnd"/>
-      <w:r>
-        <w:t xml:space="preserve"> class implements </w:t>
+        <w:t xml:space="preserve"> SfxPlayer class implements </w:t>
       </w:r>
       <w:r>
         <w:t xml:space="preserve">the </w:t>
@@ -1852,7 +1662,6 @@
         </w:rPr>
         <w:t> </w:t>
       </w:r>
-      <w:proofErr w:type="spellStart"/>
       <w:r>
         <w:rPr>
           <w:rFonts w:ascii="Consolas" w:hAnsi="Consolas"/>
@@ -1860,7 +1669,6 @@
         </w:rPr>
         <w:t>localVolumeScale</w:t>
       </w:r>
-      <w:proofErr w:type="spellEnd"/>
       <w:r>
         <w:rPr>
           <w:rFonts w:ascii="Consolas" w:hAnsi="Consolas"/>
@@ -1902,15 +1710,7 @@
           <w:rFonts w:ascii="Consolas" w:hAnsi="Consolas"/>
           <w:color w:val="000000"/>
         </w:rPr>
-        <w:t>    </w:t>
-      </w:r>
-      <w:proofErr w:type="spellStart"/>
-      <w:r>
-        <w:rPr>
-          <w:rFonts w:ascii="Consolas" w:hAnsi="Consolas"/>
-          <w:color w:val="000000"/>
-        </w:rPr>
-        <w:t>UnityEngine.</w:t>
+        <w:t>    UnityEngine.</w:t>
       </w:r>
       <w:r>
         <w:rPr>
@@ -1919,7 +1719,6 @@
         </w:rPr>
         <w:t>AudioClip</w:t>
       </w:r>
-      <w:proofErr w:type="spellEnd"/>
       <w:r>
         <w:rPr>
           <w:rFonts w:ascii="Consolas" w:hAnsi="Consolas"/>
@@ -1939,15 +1738,7 @@
           <w:rFonts w:ascii="Consolas" w:hAnsi="Consolas"/>
           <w:color w:val="000000"/>
         </w:rPr>
-        <w:t> = </w:t>
-      </w:r>
-      <w:proofErr w:type="spellStart"/>
-      <w:r>
-        <w:rPr>
-          <w:rFonts w:ascii="Consolas" w:hAnsi="Consolas"/>
-          <w:color w:val="000000"/>
-        </w:rPr>
-        <w:t>clipProvider.</w:t>
+        <w:t> = clipProvider.</w:t>
       </w:r>
       <w:r>
         <w:rPr>
@@ -1956,7 +1747,6 @@
         </w:rPr>
         <w:t>GetNextClip</w:t>
       </w:r>
-      <w:proofErr w:type="spellEnd"/>
       <w:r>
         <w:rPr>
           <w:rFonts w:ascii="Consolas" w:hAnsi="Consolas"/>
@@ -2142,25 +1932,8 @@
           <w:rFonts w:ascii="Consolas" w:hAnsi="Consolas"/>
           <w:color w:val="000000"/>
         </w:rPr>
-        <w:t>    </w:t>
-      </w:r>
-      <w:proofErr w:type="spellStart"/>
-      <w:r>
-        <w:rPr>
-          <w:rFonts w:ascii="Consolas" w:hAnsi="Consolas"/>
-          <w:color w:val="000000"/>
-        </w:rPr>
-        <w:t>currentAudio</w:t>
-      </w:r>
-      <w:proofErr w:type="spellEnd"/>
-      <w:r>
-        <w:rPr>
-          <w:rFonts w:ascii="Consolas" w:hAnsi="Consolas"/>
-          <w:color w:val="000000"/>
-        </w:rPr>
-        <w:t> = </w:t>
-      </w:r>
-      <w:proofErr w:type="spellStart"/>
+        <w:t>    currentAudio = </w:t>
+      </w:r>
       <w:r>
         <w:rPr>
           <w:rFonts w:ascii="Consolas" w:hAnsi="Consolas"/>
@@ -2182,7 +1955,6 @@
         </w:rPr>
         <w:t>CreateAudioSource</w:t>
       </w:r>
-      <w:proofErr w:type="spellEnd"/>
       <w:r>
         <w:rPr>
           <w:rFonts w:ascii="Consolas" w:hAnsi="Consolas"/>
@@ -2213,15 +1985,7 @@
           <w:rFonts w:ascii="Consolas" w:hAnsi="Consolas"/>
           <w:color w:val="000000"/>
         </w:rPr>
-        <w:t>    </w:t>
-      </w:r>
-      <w:proofErr w:type="spellStart"/>
-      <w:r>
-        <w:rPr>
-          <w:rFonts w:ascii="Consolas" w:hAnsi="Consolas"/>
-          <w:color w:val="000000"/>
-        </w:rPr>
-        <w:t>currentAudio.</w:t>
+        <w:t>    currentAudio.</w:t>
       </w:r>
       <w:r>
         <w:rPr>
@@ -2230,7 +1994,6 @@
         </w:rPr>
         <w:t>Play</w:t>
       </w:r>
-      <w:proofErr w:type="spellEnd"/>
       <w:r>
         <w:rPr>
           <w:rFonts w:ascii="Consolas" w:hAnsi="Consolas"/>
@@ -2252,7 +2015,6 @@
         </w:rPr>
         <w:t>, </w:t>
       </w:r>
-      <w:proofErr w:type="spellStart"/>
       <w:r>
         <w:rPr>
           <w:rFonts w:ascii="Consolas" w:hAnsi="Consolas"/>
@@ -2260,7 +2022,6 @@
         </w:rPr>
         <w:t>volumeScale</w:t>
       </w:r>
-      <w:proofErr w:type="spellEnd"/>
       <w:r>
         <w:rPr>
           <w:rFonts w:ascii="Consolas" w:hAnsi="Consolas"/>
@@ -2297,15 +2058,7 @@
     <w:p/>
     <w:p>
       <w:r>
-        <w:t xml:space="preserve">This class holds (contains) an instance of an </w:t>
-      </w:r>
-      <w:proofErr w:type="spellStart"/>
-      <w:r>
-        <w:t>IClipProvider</w:t>
-      </w:r>
-      <w:proofErr w:type="spellEnd"/>
-      <w:r>
-        <w:t xml:space="preserve"> and uses</w:t>
+        <w:t>This class holds (contains) an instance of an IClipProvider and uses</w:t>
       </w:r>
       <w:r>
         <w:t xml:space="preserve"> it to</w:t>
@@ -2333,271 +2086,100 @@
       <w:r>
         <w:t xml:space="preserve">a </w:t>
       </w:r>
-      <w:proofErr w:type="spellStart"/>
-      <w:r>
-        <w:t>ISfxAudioPlayer</w:t>
-      </w:r>
-      <w:proofErr w:type="spellEnd"/>
-      <w:r>
-        <w:t xml:space="preserve"> with the </w:t>
-      </w:r>
-      <w:proofErr w:type="spellStart"/>
-      <w:r>
-        <w:t>AudioManagerSingleton</w:t>
-      </w:r>
-      <w:proofErr w:type="spellEnd"/>
-      <w:r>
-        <w:t>. Once registered, you can also</w:t>
+      <w:r>
+        <w:t>ISfxAudioPlayer with the AudioManagerSingleton. Once registered, you can also</w:t>
       </w:r>
       <w:r>
         <w:t xml:space="preserve"> get or access the audio player using the string keyword.</w:t>
       </w:r>
     </w:p>
     <w:p>
-      <w:r>
-        <w:t>Currently, the</w:t>
-      </w:r>
-      <w:r>
-        <w:t xml:space="preserve">re are two </w:t>
-      </w:r>
-      <w:r>
-        <w:t>implementation</w:t>
+      <w:pPr>
+        <w:pStyle w:val="Heading3"/>
+      </w:pPr>
+      <w:r>
+        <w:t xml:space="preserve">Creating </w:t>
+      </w:r>
+      <w:r>
+        <w:t>an I</w:t>
+      </w:r>
+      <w:r>
+        <w:t>SfxAudioPlayer</w:t>
+      </w:r>
+      <w:r>
+        <w:t xml:space="preserve"> using the </w:t>
+      </w:r>
+      <w:r>
+        <w:t>Sfx</w:t>
+      </w:r>
+      <w:r>
+        <w:t>Audio</w:t>
+      </w:r>
+      <w:r>
+        <w:t>Play</w:t>
+      </w:r>
+      <w:r>
+        <w:t>er</w:t>
+      </w:r>
+      <w:r>
+        <w:t>Factory</w:t>
+      </w:r>
+    </w:p>
+    <w:p>
+      <w:r>
+        <w:t xml:space="preserve">Instances of </w:t>
+      </w:r>
+      <w:r>
+        <w:t xml:space="preserve">ISfxAudioPlayer’s can easily be created </w:t>
+      </w:r>
+      <w:r>
+        <w:t>using the SfxAudioPlay</w:t>
+      </w:r>
+      <w:r>
+        <w:t>er</w:t>
+      </w:r>
+      <w:r>
+        <w:t>Factory</w:t>
+      </w:r>
+      <w:r>
+        <w:t xml:space="preserve"> instance. This will create the audio player as well as register it with the AudioManagerSingleton for future use.</w:t>
+      </w:r>
+    </w:p>
+    <w:p>
+      <w:pPr>
+        <w:pStyle w:val="Heading2"/>
+      </w:pPr>
+      <w:r>
+        <w:t xml:space="preserve">IAudio </w:t>
+      </w:r>
+      <w:r>
+        <w:t xml:space="preserve">and IAudioFactory </w:t>
+      </w:r>
+      <w:r>
+        <w:t>Implementation</w:t>
       </w:r>
       <w:r>
         <w:t>s</w:t>
       </w:r>
-      <w:r>
-        <w:t xml:space="preserve"> of </w:t>
-      </w:r>
-      <w:proofErr w:type="spellStart"/>
-      <w:r>
-        <w:t>ISfxAudioPlayer</w:t>
-      </w:r>
-      <w:proofErr w:type="spellEnd"/>
-      <w:r>
-        <w:t>. The</w:t>
-      </w:r>
-      <w:r>
-        <w:t xml:space="preserve"> class </w:t>
-      </w:r>
-      <w:proofErr w:type="spellStart"/>
-      <w:r>
-        <w:t>SfxAudioPlayer</w:t>
-      </w:r>
-      <w:proofErr w:type="spellEnd"/>
+    </w:p>
+    <w:p>
+      <w:r>
+        <w:t>In general</w:t>
+      </w:r>
+      <w:r>
+        <w:t>, the programmer or user will not deal with IAudio’s directly, but rather use an IAudioFactory.</w:t>
+      </w:r>
+      <w:r>
+        <w:t xml:space="preserve"> Creating new factories may require </w:t>
+      </w:r>
+      <w:r>
+        <w:t>new implementations of IAudio.</w:t>
+      </w:r>
       <w:r>
         <w:t xml:space="preserve"> </w:t>
       </w:r>
       <w:r>
-        <w:t xml:space="preserve">which takes an instance of a </w:t>
-      </w:r>
-      <w:proofErr w:type="spellStart"/>
-      <w:r>
-        <w:t>IAudioFactory</w:t>
-      </w:r>
-      <w:proofErr w:type="spellEnd"/>
-      <w:r>
-        <w:t xml:space="preserve"> and a derived class</w:t>
-      </w:r>
-      <w:r>
-        <w:t xml:space="preserve">, </w:t>
-      </w:r>
-      <w:r>
-        <w:t xml:space="preserve"> </w:t>
-      </w:r>
-      <w:proofErr w:type="spellStart"/>
-      <w:r>
-        <w:t>SfxAudioPlayerUsingAudioFactoryRegistry</w:t>
-      </w:r>
-      <w:proofErr w:type="spellEnd"/>
-      <w:r>
-        <w:t xml:space="preserve">, </w:t>
-      </w:r>
-      <w:r>
-        <w:t xml:space="preserve">which </w:t>
-      </w:r>
-      <w:r>
-        <w:t>takes a registered audio factory name</w:t>
-      </w:r>
-      <w:r>
-        <w:t>.</w:t>
-      </w:r>
-      <w:r>
-        <w:t xml:space="preserve"> The latter uses the </w:t>
-      </w:r>
-      <w:proofErr w:type="spellStart"/>
-      <w:r>
-        <w:t>AudioFactoryRegistry</w:t>
-      </w:r>
-      <w:proofErr w:type="spellEnd"/>
-      <w:r>
-        <w:t xml:space="preserve"> to look-up the audio source factory</w:t>
-      </w:r>
-      <w:r>
-        <w:t xml:space="preserve">. The </w:t>
-      </w:r>
-      <w:proofErr w:type="spellStart"/>
-      <w:r>
-        <w:t>AudioFactory</w:t>
-      </w:r>
-      <w:proofErr w:type="spellEnd"/>
-      <w:r>
-        <w:t xml:space="preserve"> Registry should be set-up prior to creating an instance of </w:t>
-      </w:r>
-      <w:proofErr w:type="spellStart"/>
-      <w:r>
-        <w:t>SfxAudioPlayerUsingAudioFactoryRegistry</w:t>
-      </w:r>
-      <w:proofErr w:type="spellEnd"/>
-    </w:p>
-    <w:p>
-      <w:pPr>
-        <w:pStyle w:val="Heading3"/>
-      </w:pPr>
-      <w:r>
-        <w:t xml:space="preserve">Creating </w:t>
-      </w:r>
-      <w:r>
-        <w:t xml:space="preserve">an </w:t>
-      </w:r>
-      <w:proofErr w:type="spellStart"/>
-      <w:r>
-        <w:t>I</w:t>
-      </w:r>
-      <w:r>
-        <w:t>SfxAudioPlayer</w:t>
-      </w:r>
-      <w:proofErr w:type="spellEnd"/>
-      <w:r>
-        <w:t xml:space="preserve"> using the </w:t>
-      </w:r>
-      <w:proofErr w:type="spellStart"/>
-      <w:r>
-        <w:t>Sfx</w:t>
-      </w:r>
-      <w:r>
-        <w:t>Audio</w:t>
-      </w:r>
-      <w:r>
-        <w:t>Play</w:t>
-      </w:r>
-      <w:r>
-        <w:t>er</w:t>
-      </w:r>
-      <w:r>
-        <w:t>Factory</w:t>
-      </w:r>
-      <w:proofErr w:type="spellEnd"/>
-    </w:p>
-    <w:p>
-      <w:proofErr w:type="spellStart"/>
-      <w:r>
-        <w:t>ISfxAudioPlayer’s</w:t>
-      </w:r>
-      <w:proofErr w:type="spellEnd"/>
-      <w:r>
-        <w:t xml:space="preserve"> can easily be created </w:t>
-      </w:r>
-      <w:r>
-        <w:t xml:space="preserve">using the </w:t>
-      </w:r>
-      <w:proofErr w:type="spellStart"/>
-      <w:r>
-        <w:t>SfxAudioPlayFactory</w:t>
-      </w:r>
-      <w:proofErr w:type="spellEnd"/>
-      <w:r>
-        <w:t xml:space="preserve"> instance. This will create the audio player as well as register it with the </w:t>
-      </w:r>
-      <w:proofErr w:type="spellStart"/>
-      <w:r>
-        <w:t>AudioManagerSingleton</w:t>
-      </w:r>
-      <w:proofErr w:type="spellEnd"/>
-      <w:r>
-        <w:t xml:space="preserve"> for future use.</w:t>
-      </w:r>
-    </w:p>
-    <w:p>
-      <w:pPr>
-        <w:pStyle w:val="Heading2"/>
-      </w:pPr>
-      <w:proofErr w:type="spellStart"/>
-      <w:r>
-        <w:t>IAudio</w:t>
-      </w:r>
-      <w:proofErr w:type="spellEnd"/>
-      <w:r>
-        <w:t xml:space="preserve"> </w:t>
-      </w:r>
-      <w:r>
-        <w:t xml:space="preserve">and </w:t>
-      </w:r>
-      <w:proofErr w:type="spellStart"/>
-      <w:r>
-        <w:t>IAudioFactory</w:t>
-      </w:r>
-      <w:proofErr w:type="spellEnd"/>
-      <w:r>
-        <w:t xml:space="preserve"> </w:t>
-      </w:r>
-      <w:r>
-        <w:t>Implementation</w:t>
-      </w:r>
-      <w:r>
-        <w:t>s</w:t>
-      </w:r>
-    </w:p>
-    <w:p>
-      <w:r>
-        <w:t>In general</w:t>
-      </w:r>
-      <w:r>
-        <w:t xml:space="preserve">, the programmer or user will not deal with </w:t>
-      </w:r>
-      <w:proofErr w:type="spellStart"/>
-      <w:r>
-        <w:t>IAudio’s</w:t>
-      </w:r>
-      <w:proofErr w:type="spellEnd"/>
-      <w:r>
-        <w:t xml:space="preserve"> directly, but rather use an </w:t>
-      </w:r>
-      <w:proofErr w:type="spellStart"/>
-      <w:r>
-        <w:t>IAudioFactory</w:t>
-      </w:r>
-      <w:proofErr w:type="spellEnd"/>
-      <w:r>
-        <w:t>.</w:t>
-      </w:r>
-      <w:r>
-        <w:t xml:space="preserve"> Creating new factories may require </w:t>
-      </w:r>
-      <w:r>
-        <w:t xml:space="preserve">new implementations of </w:t>
-      </w:r>
-      <w:proofErr w:type="spellStart"/>
-      <w:r>
-        <w:t>IAudio</w:t>
-      </w:r>
-      <w:proofErr w:type="spellEnd"/>
-      <w:r>
-        <w:t>.</w:t>
-      </w:r>
-      <w:r>
-        <w:t xml:space="preserve"> </w:t>
-      </w:r>
-      <w:r>
-        <w:t xml:space="preserve">There are several </w:t>
-      </w:r>
-      <w:proofErr w:type="spellStart"/>
-      <w:r>
-        <w:t>IAudio</w:t>
-      </w:r>
-      <w:proofErr w:type="spellEnd"/>
-      <w:r>
-        <w:t xml:space="preserve"> implementations available. </w:t>
+        <w:t xml:space="preserve">There are several IAudio implementations available. </w:t>
       </w:r>
       <w:r>
         <w:t>These include:</w:t>
@@ -2624,51 +2206,22 @@
         <w:t>Unity’s</w:t>
       </w:r>
       <w:r>
-        <w:t xml:space="preserve"> </w:t>
-      </w:r>
-      <w:proofErr w:type="spellStart"/>
-      <w:r>
-        <w:t>OneShotMethod</w:t>
-      </w:r>
-      <w:proofErr w:type="spellEnd"/>
-      <w:r>
-        <w:t xml:space="preserve"> on a</w:t>
+        <w:t xml:space="preserve"> OneShotMethod on a</w:t>
       </w:r>
       <w:r>
         <w:t xml:space="preserve"> reusable</w:t>
       </w:r>
       <w:r>
-        <w:t xml:space="preserve"> </w:t>
-      </w:r>
-      <w:proofErr w:type="spellStart"/>
-      <w:r>
-        <w:t>AudioSource</w:t>
-      </w:r>
-      <w:proofErr w:type="spellEnd"/>
+        <w:t xml:space="preserve"> AudioSource</w:t>
+      </w:r>
       <w:r>
         <w:t xml:space="preserve"> to play a sound effect. </w:t>
       </w:r>
       <w:r>
-        <w:t xml:space="preserve">An immutable </w:t>
-      </w:r>
-      <w:proofErr w:type="spellStart"/>
-      <w:r>
-        <w:t>AudioSource</w:t>
-      </w:r>
-      <w:proofErr w:type="spellEnd"/>
-      <w:r>
-        <w:t xml:space="preserve"> is created</w:t>
-      </w:r>
-      <w:r>
-        <w:t xml:space="preserve"> and </w:t>
-      </w:r>
-      <w:proofErr w:type="spellStart"/>
-      <w:r>
-        <w:t>SetAudioPosition</w:t>
-      </w:r>
-      <w:proofErr w:type="spellEnd"/>
-      <w:r>
-        <w:t xml:space="preserve"> is not supported. The position is always the origin. The Stop method is also a no-op as clips are assumed to be short.</w:t>
+        <w:t>An immutable AudioSource is created</w:t>
+      </w:r>
+      <w:r>
+        <w:t xml:space="preserve"> and SetAudioPosition is not supported. The position is always the origin. The Stop method is also a no-op as clips are assumed to be short.</w:t>
       </w:r>
     </w:p>
     <w:p>
@@ -2686,19 +2239,22 @@
         <w:t>AudioFactoryOneShot2D</w:t>
       </w:r>
       <w:r>
-        <w:t xml:space="preserve"> using </w:t>
-      </w:r>
-      <w:r>
-        <w:t>“OneShot2D”</w:t>
+        <w:t xml:space="preserve"> using</w:t>
+      </w:r>
+      <w:r>
+        <w:t xml:space="preserve"> the</w:t>
+      </w:r>
+      <w:r>
+        <w:t xml:space="preserve"> “OneShot2D”</w:t>
+      </w:r>
+      <w:r>
+        <w:t xml:space="preserve"> type</w:t>
       </w:r>
       <w:r>
         <w:t>.</w:t>
       </w:r>
       <w:r>
-        <w:t xml:space="preserve"> </w:t>
-      </w:r>
-      <w:r>
-        <w:t>This is a pre-registered factory.</w:t>
+        <w:t xml:space="preserve"> This is a pre-registered factory.</w:t>
       </w:r>
     </w:p>
     <w:p>
@@ -2716,37 +2272,13 @@
         <w:t>3D</w:t>
       </w:r>
       <w:r>
-        <w:t xml:space="preserve">OneShot – uses Unity’s </w:t>
-      </w:r>
-      <w:proofErr w:type="spellStart"/>
-      <w:r>
-        <w:t>OneShotMethod</w:t>
-      </w:r>
-      <w:proofErr w:type="spellEnd"/>
-      <w:r>
-        <w:t xml:space="preserve"> on a reusable </w:t>
-      </w:r>
-      <w:proofErr w:type="spellStart"/>
-      <w:r>
-        <w:t>AudioSource</w:t>
-      </w:r>
-      <w:proofErr w:type="spellEnd"/>
-      <w:r>
-        <w:t xml:space="preserve"> to play a sound effect. A</w:t>
+        <w:t>OneShot – uses Unity’s OneShotMethod on a reusable AudioSource to play a sound effect. A</w:t>
       </w:r>
       <w:r>
         <w:t>n</w:t>
       </w:r>
       <w:r>
-        <w:t xml:space="preserve"> </w:t>
-      </w:r>
-      <w:proofErr w:type="spellStart"/>
-      <w:r>
-        <w:t>AudioSource</w:t>
-      </w:r>
-      <w:proofErr w:type="spellEnd"/>
-      <w:r>
-        <w:t xml:space="preserve"> is </w:t>
+        <w:t xml:space="preserve"> AudioSource is </w:t>
       </w:r>
       <w:r>
         <w:t>provided in the constructor</w:t>
@@ -2755,15 +2287,7 @@
         <w:t>. The Stop method is a no-op as clips are assumed to be short</w:t>
       </w:r>
       <w:r>
-        <w:t xml:space="preserve"> and Unity’s </w:t>
-      </w:r>
-      <w:proofErr w:type="spellStart"/>
-      <w:r>
-        <w:t>OneShot</w:t>
-      </w:r>
-      <w:proofErr w:type="spellEnd"/>
-      <w:r>
-        <w:t xml:space="preserve"> does not support stopping them</w:t>
+        <w:t xml:space="preserve"> and Unity’s OneShot does not support stopping them</w:t>
       </w:r>
       <w:r>
         <w:t>.</w:t>
@@ -2784,10 +2308,22 @@
         <w:t xml:space="preserve">default </w:t>
       </w:r>
       <w:r>
-        <w:t xml:space="preserve">factory associated </w:t>
-      </w:r>
-      <w:r>
-        <w:t xml:space="preserve">with this type. </w:t>
+        <w:t xml:space="preserve">factory </w:t>
+      </w:r>
+      <w:r>
+        <w:t xml:space="preserve">is </w:t>
+      </w:r>
+      <w:r>
+        <w:t xml:space="preserve">associated </w:t>
+      </w:r>
+      <w:r>
+        <w:t>with this type</w:t>
+      </w:r>
+      <w:r>
+        <w:t xml:space="preserve"> yet</w:t>
+      </w:r>
+      <w:r>
+        <w:t xml:space="preserve">. </w:t>
       </w:r>
     </w:p>
     <w:p>
@@ -2811,40 +2347,13 @@
         <w:t xml:space="preserve"> </w:t>
       </w:r>
       <w:r>
-        <w:t xml:space="preserve">uses Unity’s </w:t>
-      </w:r>
-      <w:proofErr w:type="spellStart"/>
-      <w:r>
-        <w:t>PlayClipAtPoint</w:t>
-      </w:r>
-      <w:proofErr w:type="spellEnd"/>
-      <w:r>
-        <w:t xml:space="preserve"> static method. </w:t>
-      </w:r>
-      <w:r>
-        <w:t xml:space="preserve">The </w:t>
-      </w:r>
-      <w:proofErr w:type="spellStart"/>
-      <w:r>
-        <w:t>AudioSource</w:t>
-      </w:r>
-      <w:proofErr w:type="spellEnd"/>
-      <w:r>
-        <w:t xml:space="preserve"> is not exposed and hence cannot be changed.</w:t>
-      </w:r>
-      <w:r>
-        <w:t xml:space="preserve"> </w:t>
-      </w:r>
-      <w:r>
-        <w:t xml:space="preserve">The Stop method is a no-op as clips are assumed to be short and Unity’s </w:t>
-      </w:r>
-      <w:proofErr w:type="spellStart"/>
-      <w:r>
-        <w:t>PlayClipAtPoint</w:t>
-      </w:r>
-      <w:proofErr w:type="spellEnd"/>
-      <w:r>
-        <w:t xml:space="preserve"> does not support </w:t>
+        <w:t xml:space="preserve">uses Unity’s PlayClipAtPoint static method. </w:t>
+      </w:r>
+      <w:r>
+        <w:t>The AudioSource is not exposed and hence cannot be changed.</w:t>
+      </w:r>
+      <w:r>
+        <w:t xml:space="preserve"> The Stop method is a no-op as clips are assumed to be short and Unity’s PlayClipAtPoint does not support </w:t>
       </w:r>
       <w:r>
         <w:t>a stop method</w:t>
@@ -2868,13 +2377,22 @@
         <w:t>BuiltIn</w:t>
       </w:r>
       <w:r>
-        <w:t xml:space="preserve"> using “</w:t>
+        <w:t xml:space="preserve"> using </w:t>
+      </w:r>
+      <w:r>
+        <w:t xml:space="preserve">the </w:t>
+      </w:r>
+      <w:r>
+        <w:t>“</w:t>
       </w:r>
       <w:r>
         <w:t>3</w:t>
       </w:r>
       <w:r>
         <w:t>D”</w:t>
+      </w:r>
+      <w:r>
+        <w:t xml:space="preserve"> type</w:t>
       </w:r>
       <w:r>
         <w:t>.</w:t>
@@ -2891,39 +2409,16 @@
           <w:numId w:val="1"/>
         </w:numPr>
       </w:pPr>
-      <w:proofErr w:type="spellStart"/>
       <w:r>
         <w:lastRenderedPageBreak/>
-        <w:t>AudioSourceGameObjectAdaptor</w:t>
-      </w:r>
-      <w:proofErr w:type="spellEnd"/>
-      <w:r>
-        <w:t xml:space="preserve"> – uses the </w:t>
-      </w:r>
-      <w:proofErr w:type="spellStart"/>
-      <w:r>
-        <w:t>AudioSource</w:t>
-      </w:r>
-      <w:proofErr w:type="spellEnd"/>
-      <w:r>
-        <w:t xml:space="preserve"> attached to a Unity </w:t>
-      </w:r>
-      <w:proofErr w:type="spellStart"/>
-      <w:r>
-        <w:t>GameObject</w:t>
-      </w:r>
-      <w:proofErr w:type="spellEnd"/>
-      <w:r>
-        <w:t xml:space="preserve">. It will create </w:t>
-      </w:r>
-      <w:r>
-        <w:t xml:space="preserve">an </w:t>
-      </w:r>
-      <w:proofErr w:type="spellStart"/>
-      <w:r>
-        <w:t>AudioSource</w:t>
-      </w:r>
-      <w:proofErr w:type="spellEnd"/>
+        <w:t>AudioSourceGameObjectAdaptor – uses the AudioSource</w:t>
+      </w:r>
+      <w:r>
+        <w:t xml:space="preserve"> attached to a Unity GameObject. It will create </w:t>
+      </w:r>
+      <w:r>
+        <w:t>an AudioSource</w:t>
+      </w:r>
       <w:r>
         <w:t xml:space="preserve"> if </w:t>
       </w:r>
@@ -2945,13 +2440,8 @@
       <w:r>
         <w:t xml:space="preserve">an </w:t>
       </w:r>
-      <w:proofErr w:type="spellStart"/>
-      <w:r>
-        <w:t>AudioFactoryPrefab</w:t>
-      </w:r>
-      <w:proofErr w:type="spellEnd"/>
-      <w:r>
-        <w:t xml:space="preserve"> once registered.</w:t>
+      <w:r>
+        <w:t>AudioFactoryPrefab once registered.</w:t>
       </w:r>
     </w:p>
     <w:p>
@@ -2962,27 +2452,20 @@
           <w:numId w:val="1"/>
         </w:numPr>
       </w:pPr>
-      <w:proofErr w:type="spellStart"/>
-      <w:r>
-        <w:t>AudioSourceComposite</w:t>
-      </w:r>
-      <w:proofErr w:type="spellEnd"/>
-      <w:r>
-        <w:t xml:space="preserve"> – contains a selection of audio sources (</w:t>
-      </w:r>
-      <w:proofErr w:type="spellStart"/>
-      <w:r>
-        <w:t>IAudio’s</w:t>
-      </w:r>
-      <w:proofErr w:type="spellEnd"/>
-      <w:r>
-        <w:t>) that are picked at random each time a clip is requested. Allows for variety of pitch / volume, etc.</w:t>
+      <w:r>
+        <w:t xml:space="preserve">AudioSourceComposite – contains a selection of audio sources (IAudio’s) that are picked at random each time a clip is requested. Allows for </w:t>
+      </w:r>
+      <w:r>
+        <w:t xml:space="preserve">a </w:t>
+      </w:r>
+      <w:r>
+        <w:t>variety of pitch / volume, etc.</w:t>
       </w:r>
       <w:r>
         <w:t xml:space="preserve"> Not sure how this will work with clean-up and pooling.</w:t>
       </w:r>
       <w:r>
-        <w:t xml:space="preserve"> Seems like a factory thing except for AudioSource3DOneShot.</w:t>
+        <w:t xml:space="preserve"> </w:t>
       </w:r>
     </w:p>
     <w:p>
@@ -2997,11 +2480,9 @@
       <w:pPr>
         <w:pStyle w:val="Heading2"/>
       </w:pPr>
-      <w:proofErr w:type="spellStart"/>
       <w:r>
         <w:t>IAudioClipProvider’s</w:t>
       </w:r>
-      <w:proofErr w:type="spellEnd"/>
     </w:p>
     <w:p>
       <w:r>
@@ -3052,15 +2533,7 @@
         <w:t xml:space="preserve">There are currently </w:t>
       </w:r>
       <w:r>
-        <w:t xml:space="preserve">3 different </w:t>
-      </w:r>
-      <w:proofErr w:type="spellStart"/>
-      <w:r>
-        <w:t>IAudioClipProvider’s</w:t>
-      </w:r>
-      <w:proofErr w:type="spellEnd"/>
-      <w:r>
-        <w:t>:</w:t>
+        <w:t>3 different IAudioClipProvider’s:</w:t>
       </w:r>
     </w:p>
     <w:p>
@@ -3071,24 +2544,11 @@
           <w:numId w:val="1"/>
         </w:numPr>
       </w:pPr>
-      <w:proofErr w:type="spellStart"/>
-      <w:r>
-        <w:t>AudioClipProviderSingleInstance</w:t>
-      </w:r>
-      <w:proofErr w:type="spellEnd"/>
-      <w:r>
-        <w:t xml:space="preserve"> – always returns the same clip.</w:t>
-      </w:r>
-      <w:r>
-        <w:t xml:space="preserve"> Think of this as replacing a hard-wired clip in a </w:t>
-      </w:r>
-      <w:proofErr w:type="spellStart"/>
-      <w:r>
-        <w:t>SfxAudioPlayer</w:t>
-      </w:r>
-      <w:proofErr w:type="spellEnd"/>
-      <w:r>
-        <w:t>.</w:t>
+      <w:r>
+        <w:t>AudioClipProviderSingleInstance – always returns the same clip.</w:t>
+      </w:r>
+      <w:r>
+        <w:t xml:space="preserve"> Think of this as replacing a hard-wired clip in a SfxAudioPlayer.</w:t>
       </w:r>
       <w:r>
         <w:t xml:space="preserve"> </w:t>
@@ -3102,21 +2562,8 @@
           <w:numId w:val="1"/>
         </w:numPr>
       </w:pPr>
-      <w:proofErr w:type="spellStart"/>
-      <w:r>
-        <w:t>AudioClipProvider</w:t>
-      </w:r>
-      <w:proofErr w:type="spellEnd"/>
-      <w:r>
-        <w:t xml:space="preserve"> – contains a list of </w:t>
-      </w:r>
-      <w:proofErr w:type="spellStart"/>
-      <w:r>
-        <w:t>AudioClip’s</w:t>
-      </w:r>
-      <w:proofErr w:type="spellEnd"/>
-      <w:r>
-        <w:t xml:space="preserve"> and randomly selects one.</w:t>
+      <w:r>
+        <w:t>AudioClipProvider – contains a list of AudioClip’s and randomly selects one.</w:t>
       </w:r>
     </w:p>
     <w:p>
@@ -3127,7 +2574,6 @@
           <w:numId w:val="1"/>
         </w:numPr>
       </w:pPr>
-      <w:proofErr w:type="spellStart"/>
       <w:r>
         <w:t>Aud</w:t>
       </w:r>
@@ -3137,25 +2583,11 @@
       <w:r>
         <w:t>AddressablesPreLoaded</w:t>
       </w:r>
-      <w:proofErr w:type="spellEnd"/>
-      <w:r>
-        <w:t xml:space="preserve"> – derived from </w:t>
-      </w:r>
-      <w:proofErr w:type="spellStart"/>
-      <w:r>
-        <w:t>AudioClipProvider</w:t>
-      </w:r>
-      <w:proofErr w:type="spellEnd"/>
-      <w:r>
-        <w:t xml:space="preserve">. It uses </w:t>
-      </w:r>
-      <w:proofErr w:type="spellStart"/>
-      <w:r>
-        <w:t>Addressables</w:t>
-      </w:r>
-      <w:proofErr w:type="spellEnd"/>
-      <w:r>
-        <w:t xml:space="preserve"> and </w:t>
+      <w:r>
+        <w:t xml:space="preserve"> – derived from AudioClipProvider</w:t>
+      </w:r>
+      <w:r>
+        <w:t xml:space="preserve">. It uses Addressables and </w:t>
       </w:r>
       <w:r>
         <w:t xml:space="preserve">string </w:t>
@@ -3176,13 +2608,8 @@
         <w:t>ing</w:t>
       </w:r>
       <w:r>
-        <w:t xml:space="preserve"> </w:t>
-      </w:r>
-      <w:proofErr w:type="spellStart"/>
-      <w:r>
-        <w:t>LoadAllClipsAsync</w:t>
-      </w:r>
-      <w:proofErr w:type="spellEnd"/>
+        <w:t xml:space="preserve"> LoadAllClipsAsync</w:t>
+      </w:r>
       <w:r>
         <w:t>.</w:t>
       </w:r>
@@ -3191,13 +2618,8 @@
       <w:pPr>
         <w:pStyle w:val="Heading2"/>
       </w:pPr>
-      <w:proofErr w:type="spellStart"/>
-      <w:r>
-        <w:t>MonoBehaviours</w:t>
-      </w:r>
-      <w:proofErr w:type="spellEnd"/>
-      <w:r>
-        <w:t xml:space="preserve"> and Testing</w:t>
+      <w:r>
+        <w:t>MonoBehaviours and Testing</w:t>
       </w:r>
     </w:p>
     <w:p>
@@ -3282,59 +2704,34 @@
         <w:t xml:space="preserve"> </w:t>
       </w:r>
       <w:r>
-        <w:t xml:space="preserve">Here is an example empty </w:t>
-      </w:r>
-      <w:proofErr w:type="spellStart"/>
-      <w:r>
-        <w:t>GameObject</w:t>
-      </w:r>
-      <w:proofErr w:type="spellEnd"/>
-      <w:r>
-        <w:t xml:space="preserve"> that </w:t>
-      </w:r>
-      <w:r>
-        <w:t xml:space="preserve">initializes some sound effect players using </w:t>
-      </w:r>
-      <w:proofErr w:type="spellStart"/>
-      <w:r>
-        <w:t>Addressables</w:t>
-      </w:r>
-      <w:proofErr w:type="spellEnd"/>
+        <w:t xml:space="preserve">Here is an example empty GameObject that </w:t>
+      </w:r>
+      <w:r>
+        <w:t>initializes some sound effect players using Addressables</w:t>
+      </w:r>
       <w:r>
         <w:t xml:space="preserve">. </w:t>
       </w:r>
       <w:r>
-        <w:t xml:space="preserve">The image shows tow scripts: </w:t>
-      </w:r>
-      <w:proofErr w:type="spellStart"/>
-      <w:r>
-        <w:t>InitializeAudioManager</w:t>
-      </w:r>
-      <w:proofErr w:type="spellEnd"/>
-      <w:r>
-        <w:t xml:space="preserve"> and </w:t>
-      </w:r>
-      <w:proofErr w:type="spellStart"/>
-      <w:r>
-        <w:t>CreateSfxAudioPlayerAddressables</w:t>
-      </w:r>
-      <w:proofErr w:type="spellEnd"/>
-      <w:r>
-        <w:t xml:space="preserve">. </w:t>
-      </w:r>
-      <w:r>
-        <w:t xml:space="preserve">In this case, three instances of </w:t>
-      </w:r>
-      <w:proofErr w:type="spellStart"/>
-      <w:r>
-        <w:t>CreateSfxAudioPlayerAddressables</w:t>
-      </w:r>
-      <w:proofErr w:type="spellEnd"/>
-      <w:r>
-        <w:t xml:space="preserve"> are created</w:t>
-      </w:r>
-      <w:r>
-        <w:t>. Two, collisions and weapons, are played on the OneShot2D</w:t>
+        <w:t>The image shows tw</w:t>
+      </w:r>
+      <w:r>
+        <w:t>o</w:t>
+      </w:r>
+      <w:r>
+        <w:t xml:space="preserve"> scripts: InitializeAudioManager and CreateSfxAudioPlayerAddressables. </w:t>
+      </w:r>
+      <w:r>
+        <w:t>In this case, three instances of CreateSfxAudioPlayerAddressables are created</w:t>
+      </w:r>
+      <w:r>
+        <w:t>. Two</w:t>
+      </w:r>
+      <w:r>
+        <w:t xml:space="preserve"> of these</w:t>
+      </w:r>
+      <w:r>
+        <w:t>, collisions and weapons, are played on the OneShot2D</w:t>
       </w:r>
       <w:r>
         <w:t xml:space="preserve"> audio source. Explosions are played on the “3D” audio source.</w:t>
@@ -3343,15 +2740,13 @@
         <w:t xml:space="preserve"> These use labels in the Addressable system</w:t>
       </w:r>
       <w:r>
-        <w:t>. The “weapon” sound effects find all assets that are labeled as both a “</w:t>
-      </w:r>
-      <w:proofErr w:type="spellStart"/>
-      <w:r>
-        <w:t>sfx</w:t>
-      </w:r>
-      <w:proofErr w:type="spellEnd"/>
-      <w:r>
-        <w:t>” and a “blaster”.</w:t>
+        <w:t>. The “weapon” sound effects find</w:t>
+      </w:r>
+      <w:r>
+        <w:t>s</w:t>
+      </w:r>
+      <w:r>
+        <w:t xml:space="preserve"> all assets that are labeled as both a “sfx” and a “blaster”.</w:t>
       </w:r>
     </w:p>
     <w:p>
@@ -3361,49 +2756,16 @@
         </w:rPr>
       </w:pPr>
       <w:r>
-        <w:t xml:space="preserve">The </w:t>
-      </w:r>
-      <w:proofErr w:type="spellStart"/>
-      <w:r>
-        <w:t>InitializeAudioManager</w:t>
-      </w:r>
-      <w:proofErr w:type="spellEnd"/>
-      <w:r>
-        <w:t xml:space="preserve"> script </w:t>
-      </w:r>
-      <w:r>
-        <w:t xml:space="preserve">sets the </w:t>
-      </w:r>
-      <w:proofErr w:type="spellStart"/>
-      <w:r>
-        <w:t>IMusicPlayer</w:t>
-      </w:r>
-      <w:proofErr w:type="spellEnd"/>
-      <w:r>
-        <w:t xml:space="preserve"> for the </w:t>
-      </w:r>
-      <w:proofErr w:type="spellStart"/>
-      <w:r>
-        <w:t>AudioManagerSingleton</w:t>
-      </w:r>
-      <w:proofErr w:type="spellEnd"/>
-      <w:r>
-        <w:t xml:space="preserve"> class instance. </w:t>
+        <w:t xml:space="preserve">The InitializeAudioManager script </w:t>
+      </w:r>
+      <w:r>
+        <w:t xml:space="preserve">sets the IMusicPlayer for the AudioManagerSingleton class instance. </w:t>
       </w:r>
       <w:r>
         <w:t xml:space="preserve">An example of a </w:t>
       </w:r>
-      <w:proofErr w:type="spellStart"/>
-      <w:r>
-        <w:t>MusicPlayerExplicit</w:t>
-      </w:r>
-      <w:proofErr w:type="spellEnd"/>
-      <w:r>
-        <w:t xml:space="preserve"> is below. It takes a list of </w:t>
-      </w:r>
-      <w:proofErr w:type="spellStart"/>
-      <w:r>
-        <w:t>A</w:t>
+      <w:r>
+        <w:t>MusicPlayerExplicit is below. It takes a list of A</w:t>
       </w:r>
       <w:r>
         <w:t>u</w:t>
@@ -3411,7 +2773,6 @@
       <w:r>
         <w:t>dioClip’s</w:t>
       </w:r>
-      <w:proofErr w:type="spellEnd"/>
       <w:r>
         <w:t xml:space="preserve"> and has a </w:t>
       </w:r>
@@ -3678,26 +3039,10 @@
         <w:t>The</w:t>
       </w:r>
       <w:r>
-        <w:t xml:space="preserve"> </w:t>
-      </w:r>
-      <w:proofErr w:type="spellStart"/>
-      <w:r>
-        <w:t>GameObject</w:t>
-      </w:r>
-      <w:proofErr w:type="spellEnd"/>
-      <w:r>
-        <w:t xml:space="preserve"> </w:t>
-      </w:r>
-      <w:r>
-        <w:t xml:space="preserve">instance that this </w:t>
-      </w:r>
-      <w:proofErr w:type="spellStart"/>
-      <w:r>
-        <w:t>AudioSource</w:t>
-      </w:r>
-      <w:proofErr w:type="spellEnd"/>
-      <w:r>
-        <w:t xml:space="preserve"> is attached to will act as a prefab and be Instantiated. </w:t>
+        <w:t xml:space="preserve"> GameObject </w:t>
+      </w:r>
+      <w:r>
+        <w:t xml:space="preserve">instance that this AudioSource is attached to will act as a prefab and be Instantiated. </w:t>
       </w:r>
       <w:r>
         <w:t>These new prefabs</w:t>
@@ -3718,13 +3063,8 @@
         <w:t xml:space="preserve"> th</w:t>
       </w:r>
       <w:r>
-        <w:t xml:space="preserve">is </w:t>
-      </w:r>
-      <w:proofErr w:type="spellStart"/>
-      <w:r>
-        <w:t>gameobject</w:t>
-      </w:r>
-      <w:proofErr w:type="spellEnd"/>
+        <w:t>is gameobject</w:t>
+      </w:r>
       <w:r>
         <w:t xml:space="preserve">, hence moving as </w:t>
       </w:r>
@@ -3741,37 +3081,13 @@
         <w:t>.</w:t>
       </w:r>
       <w:r>
-        <w:t xml:space="preserve"> The </w:t>
-      </w:r>
-      <w:proofErr w:type="spellStart"/>
-      <w:r>
-        <w:t>AudioSource</w:t>
-      </w:r>
-      <w:proofErr w:type="spellEnd"/>
-      <w:r>
-        <w:t xml:space="preserve"> used as a prefab should thus be </w:t>
-      </w:r>
-      <w:r>
-        <w:t xml:space="preserve">an Empty </w:t>
-      </w:r>
-      <w:proofErr w:type="spellStart"/>
-      <w:r>
-        <w:t>GameObject</w:t>
-      </w:r>
-      <w:proofErr w:type="spellEnd"/>
-      <w:r>
-        <w:t xml:space="preserve"> with </w:t>
-      </w:r>
-      <w:r>
-        <w:t xml:space="preserve">only an </w:t>
-      </w:r>
-      <w:proofErr w:type="spellStart"/>
-      <w:r>
-        <w:t>AudioSource</w:t>
-      </w:r>
-      <w:proofErr w:type="spellEnd"/>
-      <w:r>
-        <w:t xml:space="preserve"> component. </w:t>
+        <w:t xml:space="preserve"> The AudioSource used as a prefab should thus be </w:t>
+      </w:r>
+      <w:r>
+        <w:t xml:space="preserve">an Empty GameObject with </w:t>
+      </w:r>
+      <w:r>
+        <w:t xml:space="preserve">only an AudioSource component. </w:t>
       </w:r>
     </w:p>
     <w:p>
@@ -3848,21 +3164,8 @@
         <w:t xml:space="preserve"> It does this by creating a </w:t>
       </w:r>
       <w:r>
-        <w:t xml:space="preserve">factory, in this case an </w:t>
-      </w:r>
-      <w:proofErr w:type="spellStart"/>
-      <w:r>
-        <w:t>AudioFactoryPrefab</w:t>
-      </w:r>
-      <w:proofErr w:type="spellEnd"/>
-      <w:r>
-        <w:t xml:space="preserve">, and registering it with the </w:t>
-      </w:r>
-      <w:proofErr w:type="spellStart"/>
-      <w:r>
-        <w:t>AudioFactoryRegistry</w:t>
-      </w:r>
-      <w:proofErr w:type="spellEnd"/>
+        <w:t>factory, in this case an AudioFactoryPrefab, and registering it with the AudioFactoryRegistry</w:t>
+      </w:r>
       <w:r>
         <w:t>:</w:t>
       </w:r>
@@ -3950,7 +3253,6 @@
         </w:rPr>
         <w:t> </w:t>
       </w:r>
-      <w:proofErr w:type="spellStart"/>
       <w:r>
         <w:rPr>
           <w:rFonts w:ascii="Consolas" w:eastAsia="Times New Roman" w:hAnsi="Consolas" w:cs="Courier New"/>
@@ -3960,7 +3262,6 @@
         </w:rPr>
         <w:t>AudioFactoryPrefab</w:t>
       </w:r>
-      <w:proofErr w:type="spellEnd"/>
       <w:r>
         <w:rPr>
           <w:rFonts w:ascii="Consolas" w:eastAsia="Times New Roman" w:hAnsi="Consolas" w:cs="Courier New"/>
@@ -3970,7 +3271,6 @@
         </w:rPr>
         <w:t>(</w:t>
       </w:r>
-      <w:proofErr w:type="spellStart"/>
       <w:r>
         <w:rPr>
           <w:rFonts w:ascii="Consolas" w:eastAsia="Times New Roman" w:hAnsi="Consolas" w:cs="Courier New"/>
@@ -3980,7 +3280,6 @@
         </w:rPr>
         <w:t>audioPrefab</w:t>
       </w:r>
-      <w:proofErr w:type="spellEnd"/>
       <w:r>
         <w:rPr>
           <w:rFonts w:ascii="Consolas" w:eastAsia="Times New Roman" w:hAnsi="Consolas" w:cs="Courier New"/>
@@ -4164,37 +3463,13 @@
         </w:drawing>
       </w:r>
       <w:r>
-        <w:t xml:space="preserve">The chart in the audio source shows the distance of the </w:t>
-      </w:r>
-      <w:proofErr w:type="spellStart"/>
-      <w:r>
-        <w:t>AudioListener</w:t>
-      </w:r>
-      <w:proofErr w:type="spellEnd"/>
-      <w:r>
-        <w:t xml:space="preserve"> from the </w:t>
-      </w:r>
-      <w:proofErr w:type="spellStart"/>
-      <w:r>
-        <w:t>AudioSource</w:t>
-      </w:r>
-      <w:proofErr w:type="spellEnd"/>
-      <w:r>
-        <w:t>.</w:t>
+        <w:t>The chart in the audio source shows the distance of the AudioListener from the AudioSource.</w:t>
       </w:r>
       <w:r>
         <w:t xml:space="preserve"> Another test script can now use this </w:t>
       </w:r>
       <w:r>
-        <w:t xml:space="preserve">audio source factory name as shown below with the script </w:t>
-      </w:r>
-      <w:proofErr w:type="spellStart"/>
-      <w:r>
-        <w:t>CreateSfxAudioPlayer</w:t>
-      </w:r>
-      <w:proofErr w:type="spellEnd"/>
-      <w:r>
-        <w:t>.</w:t>
+        <w:t>audio source factory name as shown below with the script CreateSfxAudioPlayer.</w:t>
       </w:r>
       <w:r>
         <w:rPr>
@@ -4333,19 +3608,7 @@
         <w:rPr>
           <w:noProof/>
         </w:rPr>
-        <w:t xml:space="preserve"> of reached and t</w:t>
-      </w:r>
-      <w:r>
-        <w:rPr>
-          <w:noProof/>
-        </w:rPr>
-        <w:t>he audio source (prefab) is not set to loop</w:t>
-      </w:r>
-      <w:r>
-        <w:rPr>
-          <w:noProof/>
-        </w:rPr>
-        <w:t>. Hence, looping audio sources should be in their own factory.</w:t>
+        <w:t xml:space="preserve"> of reached and the audio source (prefab) is not set to loop. Hence, looping audio sources should be in their own factory.</w:t>
       </w:r>
     </w:p>
     <w:p>
@@ -4388,6 +3651,21 @@
           <w:numId w:val="4"/>
         </w:numPr>
       </w:pPr>
+      <w:r>
+        <w:t>Add Next() to MusicPlayer</w:t>
+      </w:r>
+    </w:p>
+    <w:p>
+      <w:pPr>
+        <w:pStyle w:val="ListParagraph"/>
+        <w:numPr>
+          <w:ilvl w:val="0"/>
+          <w:numId w:val="4"/>
+        </w:numPr>
+      </w:pPr>
+      <w:r>
+        <w:t>Add Pooling once Unity 2021.1 is out with its pooling infrastructure.</w:t>
+      </w:r>
     </w:p>
     <w:p/>
     <w:sectPr>

</xml_diff>

<commit_message>
Added a constructor to SfxAudioPlayer to take a single AudioSource rather than a factory.
</commit_message>
<xml_diff>
--- a/GTMY.AudioFramework.docx
+++ b/GTMY.AudioFramework.docx
@@ -1,14 +1,19 @@
 
 <file path=word/document.xml><?xml version="1.0" encoding="utf-8"?>
-<w:document xmlns:wpc="http://schemas.microsoft.com/office/word/2010/wordprocessingCanvas" xmlns:cx="http://schemas.microsoft.com/office/drawing/2014/chartex" xmlns:cx1="http://schemas.microsoft.com/office/drawing/2015/9/8/chartex" xmlns:cx2="http://schemas.microsoft.com/office/drawing/2015/10/21/chartex" xmlns:cx3="http://schemas.microsoft.com/office/drawing/2016/5/9/chartex" xmlns:cx4="http://schemas.microsoft.com/office/drawing/2016/5/10/chartex" xmlns:cx5="http://schemas.microsoft.com/office/drawing/2016/5/11/chartex" xmlns:cx6="http://schemas.microsoft.com/office/drawing/2016/5/12/chartex" xmlns:cx7="http://schemas.microsoft.com/office/drawing/2016/5/13/chartex" xmlns:cx8="http://schemas.microsoft.com/office/drawing/2016/5/14/chartex" xmlns:mc="http://schemas.openxmlformats.org/markup-compatibility/2006" xmlns:aink="http://schemas.microsoft.com/office/drawing/2016/ink" xmlns:am3d="http://schemas.microsoft.com/office/drawing/2017/model3d" xmlns:o="urn:schemas-microsoft-com:office:office" xmlns:r="http://schemas.openxmlformats.org/officeDocument/2006/relationships" xmlns:m="http://schemas.openxmlformats.org/officeDocument/2006/math" xmlns:v="urn:schemas-microsoft-com:vml" xmlns:wp14="http://schemas.microsoft.com/office/word/2010/wordprocessingDrawing" xmlns:wp="http://schemas.openxmlformats.org/drawingml/2006/wordprocessingDrawing" xmlns:w10="urn:schemas-microsoft-com:office:word" xmlns:w="http://schemas.openxmlformats.org/wordprocessingml/2006/main" xmlns:w14="http://schemas.microsoft.com/office/word/2010/wordml" xmlns:w15="http://schemas.microsoft.com/office/word/2012/wordml" xmlns:w16cex="http://schemas.microsoft.com/office/word/2018/wordml/cex" xmlns:w16cid="http://schemas.microsoft.com/office/word/2016/wordml/cid" xmlns:w16="http://schemas.microsoft.com/office/word/2018/wordml" xmlns:w16se="http://schemas.microsoft.com/office/word/2015/wordml/symex" xmlns:wpg="http://schemas.microsoft.com/office/word/2010/wordprocessingGroup" xmlns:wpi="http://schemas.microsoft.com/office/word/2010/wordprocessingInk" xmlns:wne="http://schemas.microsoft.com/office/word/2006/wordml" xmlns:wps="http://schemas.microsoft.com/office/word/2010/wordprocessingShape" mc:Ignorable="w14 w15 w16se w16cid w16 w16cex wp14">
+<w:document xmlns:wpc="http://schemas.microsoft.com/office/word/2010/wordprocessingCanvas" xmlns:cx="http://schemas.microsoft.com/office/drawing/2014/chartex" xmlns:cx1="http://schemas.microsoft.com/office/drawing/2015/9/8/chartex" xmlns:cx2="http://schemas.microsoft.com/office/drawing/2015/10/21/chartex" xmlns:cx3="http://schemas.microsoft.com/office/drawing/2016/5/9/chartex" xmlns:cx4="http://schemas.microsoft.com/office/drawing/2016/5/10/chartex" xmlns:cx5="http://schemas.microsoft.com/office/drawing/2016/5/11/chartex" xmlns:cx6="http://schemas.microsoft.com/office/drawing/2016/5/12/chartex" xmlns:cx7="http://schemas.microsoft.com/office/drawing/2016/5/13/chartex" xmlns:cx8="http://schemas.microsoft.com/office/drawing/2016/5/14/chartex" xmlns:mc="http://schemas.openxmlformats.org/markup-compatibility/2006" xmlns:aink="http://schemas.microsoft.com/office/drawing/2016/ink" xmlns:am3d="http://schemas.microsoft.com/office/drawing/2017/model3d" xmlns:o="urn:schemas-microsoft-com:office:office" xmlns:r="http://schemas.openxmlformats.org/officeDocument/2006/relationships" xmlns:m="http://schemas.openxmlformats.org/officeDocument/2006/math" xmlns:v="urn:schemas-microsoft-com:vml" xmlns:wp14="http://schemas.microsoft.com/office/word/2010/wordprocessingDrawing" xmlns:wp="http://schemas.openxmlformats.org/drawingml/2006/wordprocessingDrawing" xmlns:w10="urn:schemas-microsoft-com:office:word" xmlns:w="http://schemas.openxmlformats.org/wordprocessingml/2006/main" xmlns:w14="http://schemas.microsoft.com/office/word/2010/wordml" xmlns:w15="http://schemas.microsoft.com/office/word/2012/wordml" xmlns:w16cex="http://schemas.microsoft.com/office/word/2018/wordml/cex" xmlns:w16cid="http://schemas.microsoft.com/office/word/2016/wordml/cid" xmlns:w16="http://schemas.microsoft.com/office/word/2018/wordml" xmlns:w16sdtdh="http://schemas.microsoft.com/office/word/2020/wordml/sdtdatahash" xmlns:w16se="http://schemas.microsoft.com/office/word/2015/wordml/symex" xmlns:wpg="http://schemas.microsoft.com/office/word/2010/wordprocessingGroup" xmlns:wpi="http://schemas.microsoft.com/office/word/2010/wordprocessingInk" xmlns:wne="http://schemas.microsoft.com/office/word/2006/wordml" xmlns:wps="http://schemas.microsoft.com/office/word/2010/wordprocessingShape" mc:Ignorable="w14 w15 w16se w16cid w16 w16cex w16sdtdh wp14">
   <w:body>
     <w:p>
       <w:pPr>
         <w:pStyle w:val="Title"/>
         <w:jc w:val="center"/>
       </w:pPr>
-      <w:r>
-        <w:t>GTMY.Audio Framework</w:t>
+      <w:proofErr w:type="spellStart"/>
+      <w:r>
+        <w:t>GTMY.Audio</w:t>
+      </w:r>
+      <w:proofErr w:type="spellEnd"/>
+      <w:r>
+        <w:t xml:space="preserve"> Framework</w:t>
       </w:r>
     </w:p>
     <w:p/>
@@ -32,12 +37,36 @@
         <w:t>2</w:t>
       </w:r>
       <w:r>
-        <w:t>, 2020 by Roger Crawfis</w:t>
-      </w:r>
-    </w:p>
-    <w:p>
-      <w:r>
-        <w:t>This document provides an overview of the music and sound effects (Sfx) software developed by Games That Move You, Pbc (GTMY). All software is copyrighted by GTMY.</w:t>
+        <w:t xml:space="preserve">, </w:t>
+      </w:r>
+      <w:proofErr w:type="gramStart"/>
+      <w:r>
+        <w:t>2020</w:t>
+      </w:r>
+      <w:proofErr w:type="gramEnd"/>
+      <w:r>
+        <w:t xml:space="preserve"> by Roger Crawfis</w:t>
+      </w:r>
+    </w:p>
+    <w:p>
+      <w:r>
+        <w:t>This document provides an overview of the music and sound effects (</w:t>
+      </w:r>
+      <w:proofErr w:type="spellStart"/>
+      <w:r>
+        <w:t>Sfx</w:t>
+      </w:r>
+      <w:proofErr w:type="spellEnd"/>
+      <w:r>
+        <w:t xml:space="preserve">) software developed by Games That Move You, </w:t>
+      </w:r>
+      <w:proofErr w:type="spellStart"/>
+      <w:r>
+        <w:t>Pbc</w:t>
+      </w:r>
+      <w:proofErr w:type="spellEnd"/>
+      <w:r>
+        <w:t xml:space="preserve"> (GTMY). All software is copyrighted by GTMY.</w:t>
       </w:r>
     </w:p>
     <w:p>
@@ -90,6 +119,7 @@
       <w:r>
         <w:t xml:space="preserve">          </w:t>
       </w:r>
+      <w:proofErr w:type="spellStart"/>
       <w:r>
         <w:rPr>
           <w:b/>
@@ -109,6 +139,7 @@
         </w:rPr>
         <w:t>PlaySfx</w:t>
       </w:r>
+      <w:proofErr w:type="spellEnd"/>
       <w:r>
         <w:t>(“</w:t>
       </w:r>
@@ -119,12 +150,25 @@
         <w:t>collision</w:t>
       </w:r>
       <w:r>
-        <w:t xml:space="preserve">”); </w:t>
-      </w:r>
-    </w:p>
-    <w:p>
-      <w:r>
-        <w:t xml:space="preserve">AudioManagerSingleton </w:t>
+        <w:t>”</w:t>
+      </w:r>
+      <w:proofErr w:type="gramStart"/>
+      <w:r>
+        <w:t>);</w:t>
+      </w:r>
+      <w:proofErr w:type="gramEnd"/>
+      <w:r>
+        <w:t xml:space="preserve"> </w:t>
+      </w:r>
+    </w:p>
+    <w:p>
+      <w:proofErr w:type="spellStart"/>
+      <w:r>
+        <w:t>AudioManagerSingleton</w:t>
+      </w:r>
+      <w:proofErr w:type="spellEnd"/>
+      <w:r>
+        <w:t xml:space="preserve"> </w:t>
       </w:r>
       <w:r>
         <w:t>help</w:t>
@@ -148,10 +192,23 @@
         <w:t>contains the “master volume”</w:t>
       </w:r>
       <w:r>
-        <w:t xml:space="preserve"> and adjusts the volume levels as this property is changed. It also has Mute and UnMute</w:t>
-      </w:r>
-      <w:r>
-        <w:t xml:space="preserve"> functions. If Mute() is called, all audio players and </w:t>
+        <w:t xml:space="preserve"> and adjusts the volume levels as this property is changed. It also has Mute and </w:t>
+      </w:r>
+      <w:proofErr w:type="spellStart"/>
+      <w:r>
+        <w:t>UnMute</w:t>
+      </w:r>
+      <w:proofErr w:type="spellEnd"/>
+      <w:r>
+        <w:t xml:space="preserve"> functions. If </w:t>
+      </w:r>
+      <w:proofErr w:type="gramStart"/>
+      <w:r>
+        <w:t>Mute(</w:t>
+      </w:r>
+      <w:proofErr w:type="gramEnd"/>
+      <w:r>
+        <w:t xml:space="preserve">) is called, all audio players and </w:t>
       </w:r>
       <w:r>
         <w:t>any</w:t>
@@ -160,7 +217,15 @@
         <w:t xml:space="preserve"> music player </w:t>
       </w:r>
       <w:r>
-        <w:t xml:space="preserve">that are registered with the AudioManagerSingleton </w:t>
+        <w:t xml:space="preserve">that are registered with the </w:t>
+      </w:r>
+      <w:proofErr w:type="spellStart"/>
+      <w:r>
+        <w:t>AudioManagerSingleton</w:t>
+      </w:r>
+      <w:proofErr w:type="spellEnd"/>
+      <w:r>
+        <w:t xml:space="preserve"> </w:t>
       </w:r>
       <w:r>
         <w:t xml:space="preserve">will </w:t>
@@ -179,7 +244,15 @@
     </w:p>
     <w:p>
       <w:r>
-        <w:t>The IMusicPlayer is an interface that supports</w:t>
+        <w:t xml:space="preserve">The </w:t>
+      </w:r>
+      <w:proofErr w:type="spellStart"/>
+      <w:r>
+        <w:t>IMusicPlayer</w:t>
+      </w:r>
+      <w:proofErr w:type="spellEnd"/>
+      <w:r>
+        <w:t xml:space="preserve"> is an interface that supports</w:t>
       </w:r>
       <w:r>
         <w:t xml:space="preserve"> </w:t>
@@ -202,9 +275,11 @@
       <w:r>
         <w:t xml:space="preserve">, </w:t>
       </w:r>
+      <w:proofErr w:type="spellStart"/>
       <w:r>
         <w:t>UnPause</w:t>
       </w:r>
+      <w:proofErr w:type="spellEnd"/>
       <w:r>
         <w:t xml:space="preserve">, and </w:t>
       </w:r>
@@ -218,7 +293,15 @@
         <w:t xml:space="preserve">behaviors as well as the ability to get and set the properties: Volume, </w:t>
       </w:r>
       <w:r>
-        <w:t>and FadeTime.</w:t>
+        <w:t xml:space="preserve">and </w:t>
+      </w:r>
+      <w:proofErr w:type="spellStart"/>
+      <w:r>
+        <w:t>FadeTime</w:t>
+      </w:r>
+      <w:proofErr w:type="spellEnd"/>
+      <w:r>
+        <w:t>.</w:t>
       </w:r>
       <w:r>
         <w:t xml:space="preserve"> Th</w:t>
@@ -260,10 +343,26 @@
         <w:t xml:space="preserve"> a push design choice, rather than a pull</w:t>
       </w:r>
       <w:r>
-        <w:t xml:space="preserve"> where all classes would know about the AudioManagerSingleton. When the master volume is changed</w:t>
-      </w:r>
-      <w:r>
-        <w:t>, AudioManagerSingleton sets the master volume property for any players (including music) that are registered</w:t>
+        <w:t xml:space="preserve"> where all classes would know about the </w:t>
+      </w:r>
+      <w:proofErr w:type="spellStart"/>
+      <w:r>
+        <w:t>AudioManagerSingleton</w:t>
+      </w:r>
+      <w:proofErr w:type="spellEnd"/>
+      <w:r>
+        <w:t>. When the master volume is changed</w:t>
+      </w:r>
+      <w:r>
+        <w:t xml:space="preserve">, </w:t>
+      </w:r>
+      <w:proofErr w:type="spellStart"/>
+      <w:r>
+        <w:t>AudioManagerSingleton</w:t>
+      </w:r>
+      <w:proofErr w:type="spellEnd"/>
+      <w:r>
+        <w:t xml:space="preserve"> sets the master volume property for any players (including music) that are registered</w:t>
       </w:r>
       <w:r>
         <w:t>.</w:t>
@@ -276,9 +375,11 @@
       <w:r>
         <w:t xml:space="preserve">be fetched from the </w:t>
       </w:r>
+      <w:proofErr w:type="spellStart"/>
       <w:r>
         <w:t>AudioManagerSingleton</w:t>
       </w:r>
+      <w:proofErr w:type="spellEnd"/>
       <w:r>
         <w:t xml:space="preserve"> or played directly like so:</w:t>
       </w:r>
@@ -293,6 +394,8 @@
           <w:color w:val="000000"/>
         </w:rPr>
       </w:pPr>
+      <w:proofErr w:type="spellStart"/>
+      <w:proofErr w:type="gramStart"/>
       <w:r>
         <w:rPr>
           <w:rFonts w:ascii="Consolas" w:hAnsi="Consolas"/>
@@ -314,6 +417,8 @@
         </w:rPr>
         <w:t>Play</w:t>
       </w:r>
+      <w:proofErr w:type="spellEnd"/>
+      <w:proofErr w:type="gramEnd"/>
       <w:r>
         <w:rPr>
           <w:rFonts w:ascii="Consolas" w:hAnsi="Consolas"/>
@@ -342,7 +447,15 @@
     </w:p>
     <w:p>
       <w:r>
-        <w:t xml:space="preserve">Concrete implementations of the IMusicPlayer include </w:t>
+        <w:t xml:space="preserve">Concrete implementations of the </w:t>
+      </w:r>
+      <w:proofErr w:type="spellStart"/>
+      <w:r>
+        <w:t>IMusicPlayer</w:t>
+      </w:r>
+      <w:proofErr w:type="spellEnd"/>
+      <w:r>
+        <w:t xml:space="preserve"> include </w:t>
       </w:r>
       <w:r>
         <w:t>a simple</w:t>
@@ -359,18 +472,30 @@
       <w:r>
         <w:t xml:space="preserve">called </w:t>
       </w:r>
-      <w:r>
-        <w:t>MusicPlayerExplicit and one that uses Addressables</w:t>
-      </w:r>
+      <w:proofErr w:type="spellStart"/>
+      <w:r>
+        <w:t>MusicPlayerExplicit</w:t>
+      </w:r>
+      <w:proofErr w:type="spellEnd"/>
+      <w:r>
+        <w:t xml:space="preserve"> and one that uses </w:t>
+      </w:r>
+      <w:proofErr w:type="spellStart"/>
+      <w:r>
+        <w:t>Addressables</w:t>
+      </w:r>
+      <w:proofErr w:type="spellEnd"/>
       <w:r>
         <w:t xml:space="preserve">, </w:t>
       </w:r>
       <w:r>
         <w:t xml:space="preserve">called </w:t>
       </w:r>
+      <w:proofErr w:type="spellStart"/>
       <w:r>
         <w:t>MusicPlayerAddressables</w:t>
       </w:r>
+      <w:proofErr w:type="spellEnd"/>
       <w:r>
         <w:t>. The latter</w:t>
       </w:r>
@@ -402,7 +527,15 @@
         <w:t>as well as</w:t>
       </w:r>
       <w:r>
-        <w:t xml:space="preserve"> any additional user supplied Addressables labels.</w:t>
+        <w:t xml:space="preserve"> any additional user supplied </w:t>
+      </w:r>
+      <w:proofErr w:type="spellStart"/>
+      <w:r>
+        <w:t>Addressables</w:t>
+      </w:r>
+      <w:proofErr w:type="spellEnd"/>
+      <w:r>
+        <w:t xml:space="preserve"> labels.</w:t>
       </w:r>
       <w:r>
         <w:t xml:space="preserve"> It takes a list (possibly empty for all music) of strings.</w:t>
@@ -413,7 +546,15 @@
         <w:pStyle w:val="Heading1"/>
       </w:pPr>
       <w:r>
-        <w:t>Sound Effects (Sfx)</w:t>
+        <w:t>Sound Effects (</w:t>
+      </w:r>
+      <w:proofErr w:type="spellStart"/>
+      <w:r>
+        <w:t>Sfx</w:t>
+      </w:r>
+      <w:proofErr w:type="spellEnd"/>
+      <w:r>
+        <w:t>)</w:t>
       </w:r>
     </w:p>
     <w:p>
@@ -441,8 +582,13 @@
           <w:numId w:val="1"/>
         </w:numPr>
       </w:pPr>
-      <w:r>
-        <w:t>ISfxAudioPlayer – A sound effects player that managers the audio source construction and clip selection. There are 3 properties and 3 behaviors associated with this interface.</w:t>
+      <w:proofErr w:type="spellStart"/>
+      <w:r>
+        <w:t>ISfxAudioPlayer</w:t>
+      </w:r>
+      <w:proofErr w:type="spellEnd"/>
+      <w:r>
+        <w:t xml:space="preserve"> – A sound effects player that managers the audio source construction and clip selection. There are 3 properties and 3 behaviors associated with this interface.</w:t>
       </w:r>
     </w:p>
     <w:p>
@@ -453,8 +599,13 @@
           <w:numId w:val="1"/>
         </w:numPr>
       </w:pPr>
-      <w:r>
-        <w:t>SfxType – A string that identifies the “theme” of this player, for instance “explosion” or “ambi</w:t>
+      <w:proofErr w:type="spellStart"/>
+      <w:r>
+        <w:t>SfxType</w:t>
+      </w:r>
+      <w:proofErr w:type="spellEnd"/>
+      <w:r>
+        <w:t xml:space="preserve"> – A string that identifies the “theme” of this player, for instance “explosion” or “ambi</w:t>
       </w:r>
       <w:r>
         <w:t>a</w:t>
@@ -477,15 +628,25 @@
           <w:numId w:val="1"/>
         </w:numPr>
       </w:pPr>
+      <w:proofErr w:type="spellStart"/>
       <w:r>
         <w:lastRenderedPageBreak/>
-        <w:t xml:space="preserve">GlobalVolume – </w:t>
+        <w:t>GlobalVolume</w:t>
+      </w:r>
+      <w:proofErr w:type="spellEnd"/>
+      <w:r>
+        <w:t xml:space="preserve"> – </w:t>
       </w:r>
       <w:r>
         <w:t xml:space="preserve">Set and controlled by </w:t>
       </w:r>
-      <w:r>
-        <w:t>AudioManagerSingleton.</w:t>
+      <w:proofErr w:type="spellStart"/>
+      <w:r>
+        <w:t>AudioManagerSingleton</w:t>
+      </w:r>
+      <w:proofErr w:type="spellEnd"/>
+      <w:r>
+        <w:t>.</w:t>
       </w:r>
     </w:p>
     <w:p>
@@ -496,18 +657,28 @@
           <w:numId w:val="1"/>
         </w:numPr>
       </w:pPr>
-      <w:r>
-        <w:t>LocalVolume –</w:t>
+      <w:proofErr w:type="spellStart"/>
+      <w:r>
+        <w:t>LocalVolume</w:t>
+      </w:r>
+      <w:proofErr w:type="spellEnd"/>
+      <w:r>
+        <w:t xml:space="preserve"> –</w:t>
       </w:r>
       <w:r>
         <w:t>T</w:t>
       </w:r>
       <w:r>
-        <w:t>his specific type or “theme”</w:t>
+        <w:t>his specific type or “</w:t>
+      </w:r>
+      <w:proofErr w:type="spellStart"/>
+      <w:r>
+        <w:t>theme”</w:t>
       </w:r>
       <w:r>
         <w:t>’s</w:t>
       </w:r>
+      <w:proofErr w:type="spellEnd"/>
       <w:r>
         <w:t xml:space="preserve"> volume </w:t>
       </w:r>
@@ -517,6 +688,7 @@
       <w:r>
         <w:t xml:space="preserve"> </w:t>
       </w:r>
+      <w:proofErr w:type="spellStart"/>
       <w:r>
         <w:t>G</w:t>
       </w:r>
@@ -527,7 +699,11 @@
         <w:t>V</w:t>
       </w:r>
       <w:r>
-        <w:t>olume.</w:t>
+        <w:t>olume</w:t>
+      </w:r>
+      <w:proofErr w:type="spellEnd"/>
+      <w:r>
+        <w:t>.</w:t>
       </w:r>
     </w:p>
     <w:p>
@@ -553,8 +729,21 @@
           <w:numId w:val="1"/>
         </w:numPr>
       </w:pPr>
-      <w:r>
-        <w:t xml:space="preserve">Stop() – Stop the clip. Note, since some Sfx’s are assumed to be short, an implementation may ignore any calls. </w:t>
+      <w:proofErr w:type="gramStart"/>
+      <w:r>
+        <w:t>Stop(</w:t>
+      </w:r>
+      <w:proofErr w:type="gramEnd"/>
+      <w:r>
+        <w:t xml:space="preserve">) – Stop the clip. Note, since some </w:t>
+      </w:r>
+      <w:proofErr w:type="spellStart"/>
+      <w:r>
+        <w:t>Sfx’s</w:t>
+      </w:r>
+      <w:proofErr w:type="spellEnd"/>
+      <w:r>
+        <w:t xml:space="preserve"> are assumed to be short, an implementation may ignore any calls. </w:t>
       </w:r>
     </w:p>
     <w:p>
@@ -565,8 +754,13 @@
           <w:numId w:val="1"/>
         </w:numPr>
       </w:pPr>
-      <w:r>
-        <w:t xml:space="preserve">IAudio – </w:t>
+      <w:proofErr w:type="spellStart"/>
+      <w:r>
+        <w:t>IAudio</w:t>
+      </w:r>
+      <w:proofErr w:type="spellEnd"/>
+      <w:r>
+        <w:t xml:space="preserve"> – </w:t>
       </w:r>
       <w:r>
         <w:t>A wrapper for an</w:t>
@@ -590,7 +784,15 @@
         <w:t xml:space="preserve">ultimately </w:t>
       </w:r>
       <w:r>
-        <w:t>play the sound / music. Concrete classes for Unity3D usually will encapsulate at least one UnityEngine.AudioSource. There are three beh</w:t>
+        <w:t xml:space="preserve">play the sound / music. Concrete classes for Unity3D usually will encapsulate at least one </w:t>
+      </w:r>
+      <w:proofErr w:type="spellStart"/>
+      <w:r>
+        <w:t>UnityEngine.AudioSource</w:t>
+      </w:r>
+      <w:proofErr w:type="spellEnd"/>
+      <w:r>
+        <w:t>. There are three beh</w:t>
       </w:r>
       <w:r>
         <w:t>aviors:</w:t>
@@ -604,8 +806,13 @@
           <w:numId w:val="1"/>
         </w:numPr>
       </w:pPr>
-      <w:r>
-        <w:t xml:space="preserve">Play(clip, volume) – plays the clip with </w:t>
+      <w:proofErr w:type="gramStart"/>
+      <w:r>
+        <w:t>Play(</w:t>
+      </w:r>
+      <w:proofErr w:type="gramEnd"/>
+      <w:r>
+        <w:t xml:space="preserve">clip, volume) – plays the clip with </w:t>
       </w:r>
       <w:r>
         <w:t xml:space="preserve">the specified </w:t>
@@ -622,8 +829,13 @@
           <w:numId w:val="1"/>
         </w:numPr>
       </w:pPr>
-      <w:r>
-        <w:t>Stop() – Stops a clip that is playing.</w:t>
+      <w:proofErr w:type="gramStart"/>
+      <w:r>
+        <w:t>Stop(</w:t>
+      </w:r>
+      <w:proofErr w:type="gramEnd"/>
+      <w:r>
+        <w:t>) – Stops a clip that is playing.</w:t>
       </w:r>
     </w:p>
     <w:p>
@@ -634,8 +846,18 @@
           <w:numId w:val="1"/>
         </w:numPr>
       </w:pPr>
-      <w:r>
-        <w:t>SetAudioPosition(Vector3 position) – set the location of the audio source.</w:t>
+      <w:proofErr w:type="spellStart"/>
+      <w:proofErr w:type="gramStart"/>
+      <w:r>
+        <w:t>SetAudioPosition</w:t>
+      </w:r>
+      <w:proofErr w:type="spellEnd"/>
+      <w:r>
+        <w:t>(</w:t>
+      </w:r>
+      <w:proofErr w:type="gramEnd"/>
+      <w:r>
+        <w:t>Vector3 position) – set the location of the audio source.</w:t>
       </w:r>
     </w:p>
     <w:p>
@@ -646,11 +868,24 @@
           <w:numId w:val="1"/>
         </w:numPr>
       </w:pPr>
-      <w:r>
-        <w:t xml:space="preserve">IAudioClipProvider – </w:t>
-      </w:r>
-      <w:r>
-        <w:t xml:space="preserve">Provides a UnityEngineAudio clip when asked for. </w:t>
+      <w:proofErr w:type="spellStart"/>
+      <w:r>
+        <w:t>IAudioClipProvider</w:t>
+      </w:r>
+      <w:proofErr w:type="spellEnd"/>
+      <w:r>
+        <w:t xml:space="preserve"> – </w:t>
+      </w:r>
+      <w:r>
+        <w:t xml:space="preserve">Provides a </w:t>
+      </w:r>
+      <w:proofErr w:type="spellStart"/>
+      <w:r>
+        <w:t>UnityEngineAudio</w:t>
+      </w:r>
+      <w:proofErr w:type="spellEnd"/>
+      <w:r>
+        <w:t xml:space="preserve"> clip when asked for. </w:t>
       </w:r>
       <w:r>
         <w:t>Allows clips to be played via themes, rather than specific files, although a concrete implementation allows for a single specific clip object. Supports two behaviors:</w:t>
@@ -664,8 +899,26 @@
           <w:numId w:val="1"/>
         </w:numPr>
       </w:pPr>
-      <w:r>
-        <w:t>GetNextClip() -&gt; UnityEngine.AudioClip – provides a clip.</w:t>
+      <w:proofErr w:type="spellStart"/>
+      <w:proofErr w:type="gramStart"/>
+      <w:r>
+        <w:t>GetNextClip</w:t>
+      </w:r>
+      <w:proofErr w:type="spellEnd"/>
+      <w:r>
+        <w:t>(</w:t>
+      </w:r>
+      <w:proofErr w:type="gramEnd"/>
+      <w:r>
+        <w:t xml:space="preserve">) -&gt; </w:t>
+      </w:r>
+      <w:proofErr w:type="spellStart"/>
+      <w:r>
+        <w:t>UnityEngine.AudioClip</w:t>
+      </w:r>
+      <w:proofErr w:type="spellEnd"/>
+      <w:r>
+        <w:t xml:space="preserve"> – provides a clip.</w:t>
       </w:r>
     </w:p>
     <w:p>
@@ -676,8 +929,13 @@
           <w:numId w:val="1"/>
         </w:numPr>
       </w:pPr>
-      <w:r>
-        <w:t>Shuffle() – Changes the order clips are provided.</w:t>
+      <w:proofErr w:type="gramStart"/>
+      <w:r>
+        <w:t>Shuffle(</w:t>
+      </w:r>
+      <w:proofErr w:type="gramEnd"/>
+      <w:r>
+        <w:t>) – Changes the order clips are provided.</w:t>
       </w:r>
     </w:p>
     <w:p>
@@ -688,8 +946,13 @@
           <w:numId w:val="1"/>
         </w:numPr>
       </w:pPr>
-      <w:r>
-        <w:t xml:space="preserve">IAudioFactory </w:t>
+      <w:proofErr w:type="spellStart"/>
+      <w:r>
+        <w:t>IAudioFactory</w:t>
+      </w:r>
+      <w:proofErr w:type="spellEnd"/>
+      <w:r>
+        <w:t xml:space="preserve"> </w:t>
       </w:r>
       <w:r>
         <w:t>–</w:t>
@@ -698,7 +961,15 @@
         <w:t xml:space="preserve"> </w:t>
       </w:r>
       <w:r>
-        <w:t>Provides instances of IAudio when needed. There are two behaviors:</w:t>
+        <w:t xml:space="preserve">Provides instances of </w:t>
+      </w:r>
+      <w:proofErr w:type="spellStart"/>
+      <w:r>
+        <w:t>IAudio</w:t>
+      </w:r>
+      <w:proofErr w:type="spellEnd"/>
+      <w:r>
+        <w:t xml:space="preserve"> when needed. There are two behaviors:</w:t>
       </w:r>
     </w:p>
     <w:p>
@@ -709,8 +980,29 @@
           <w:numId w:val="1"/>
         </w:numPr>
       </w:pPr>
-      <w:r>
-        <w:t>CreateAudioSource -&gt; IAudio – Returns an instance of IAudio.</w:t>
+      <w:proofErr w:type="spellStart"/>
+      <w:r>
+        <w:t>CreateAudioSource</w:t>
+      </w:r>
+      <w:proofErr w:type="spellEnd"/>
+      <w:r>
+        <w:t xml:space="preserve"> -&gt; </w:t>
+      </w:r>
+      <w:proofErr w:type="spellStart"/>
+      <w:r>
+        <w:t>IAudio</w:t>
+      </w:r>
+      <w:proofErr w:type="spellEnd"/>
+      <w:r>
+        <w:t xml:space="preserve"> – Returns an instance of </w:t>
+      </w:r>
+      <w:proofErr w:type="spellStart"/>
+      <w:r>
+        <w:t>IAudio</w:t>
+      </w:r>
+      <w:proofErr w:type="spellEnd"/>
+      <w:r>
+        <w:t>.</w:t>
       </w:r>
     </w:p>
     <w:p>
@@ -721,8 +1013,23 @@
           <w:numId w:val="1"/>
         </w:numPr>
       </w:pPr>
-      <w:r>
-        <w:t xml:space="preserve">ReleaseAudioSource(IAudio) </w:t>
+      <w:proofErr w:type="spellStart"/>
+      <w:proofErr w:type="gramStart"/>
+      <w:r>
+        <w:t>ReleaseAudioSource</w:t>
+      </w:r>
+      <w:proofErr w:type="spellEnd"/>
+      <w:r>
+        <w:t>(</w:t>
+      </w:r>
+      <w:proofErr w:type="spellStart"/>
+      <w:proofErr w:type="gramEnd"/>
+      <w:r>
+        <w:t>IAudio</w:t>
+      </w:r>
+      <w:proofErr w:type="spellEnd"/>
+      <w:r>
+        <w:t xml:space="preserve">) </w:t>
       </w:r>
       <w:r>
         <w:t>–</w:t>
@@ -734,7 +1041,15 @@
         <w:t>Lets</w:t>
       </w:r>
       <w:r>
-        <w:t xml:space="preserve"> the class know that this instance of IAudio is no longer needed.</w:t>
+        <w:t xml:space="preserve"> the class know that this instance of </w:t>
+      </w:r>
+      <w:proofErr w:type="spellStart"/>
+      <w:r>
+        <w:t>IAudio</w:t>
+      </w:r>
+      <w:proofErr w:type="spellEnd"/>
+      <w:r>
+        <w:t xml:space="preserve"> is no longer needed.</w:t>
       </w:r>
     </w:p>
     <w:p>
@@ -750,10 +1065,26 @@
         <w:t>An example of the use of these interfaces</w:t>
       </w:r>
       <w:r>
-        <w:t xml:space="preserve"> is the following. Our AudioManagerSingleton can take a</w:t>
-      </w:r>
-      <w:r>
-        <w:t xml:space="preserve"> theme, find an instance of ISfxAudioPlayer </w:t>
+        <w:t xml:space="preserve"> is the following. Our </w:t>
+      </w:r>
+      <w:proofErr w:type="spellStart"/>
+      <w:r>
+        <w:t>AudioManagerSingleton</w:t>
+      </w:r>
+      <w:proofErr w:type="spellEnd"/>
+      <w:r>
+        <w:t xml:space="preserve"> can take a</w:t>
+      </w:r>
+      <w:r>
+        <w:t xml:space="preserve"> theme, find an instance of </w:t>
+      </w:r>
+      <w:proofErr w:type="spellStart"/>
+      <w:r>
+        <w:t>ISfxAudioPlayer</w:t>
+      </w:r>
+      <w:proofErr w:type="spellEnd"/>
+      <w:r>
+        <w:t xml:space="preserve"> </w:t>
       </w:r>
       <w:r>
         <w:t xml:space="preserve">that is </w:t>
@@ -774,14 +1105,27 @@
         <w:t xml:space="preserve">s that player </w:t>
       </w:r>
       <w:r>
-        <w:t xml:space="preserve">to play a sound effect. The instance of ISfxAudioPlayer may </w:t>
+        <w:t xml:space="preserve">to play a sound effect. The instance of </w:t>
+      </w:r>
+      <w:proofErr w:type="spellStart"/>
+      <w:r>
+        <w:t>ISfxAudioPlayer</w:t>
+      </w:r>
+      <w:proofErr w:type="spellEnd"/>
+      <w:r>
+        <w:t xml:space="preserve"> may </w:t>
       </w:r>
       <w:r>
         <w:t>ask an</w:t>
       </w:r>
       <w:r>
-        <w:t xml:space="preserve"> instance of a IClipProvider</w:t>
-      </w:r>
+        <w:t xml:space="preserve"> instance of a </w:t>
+      </w:r>
+      <w:proofErr w:type="spellStart"/>
+      <w:r>
+        <w:t>IClipProvider</w:t>
+      </w:r>
+      <w:proofErr w:type="spellEnd"/>
       <w:r>
         <w:t>,</w:t>
       </w:r>
@@ -806,8 +1150,13 @@
       <w:r>
         <w:t xml:space="preserve">The </w:t>
       </w:r>
-      <w:r>
-        <w:t xml:space="preserve">ISfxAudioPlayer instance </w:t>
+      <w:proofErr w:type="spellStart"/>
+      <w:r>
+        <w:t>ISfxAudioPlayer</w:t>
+      </w:r>
+      <w:proofErr w:type="spellEnd"/>
+      <w:r>
+        <w:t xml:space="preserve"> instance </w:t>
       </w:r>
       <w:r>
         <w:t xml:space="preserve">may </w:t>
@@ -816,7 +1165,15 @@
         <w:t>either</w:t>
       </w:r>
       <w:r>
-        <w:t xml:space="preserve"> use a contained IAudio to play the </w:t>
+        <w:t xml:space="preserve"> use a contained </w:t>
+      </w:r>
+      <w:proofErr w:type="spellStart"/>
+      <w:r>
+        <w:t>IAudio</w:t>
+      </w:r>
+      <w:proofErr w:type="spellEnd"/>
+      <w:r>
+        <w:t xml:space="preserve"> to play the </w:t>
       </w:r>
       <w:r>
         <w:t>clip or</w:t>
@@ -825,7 +1182,15 @@
         <w:t xml:space="preserve"> use </w:t>
       </w:r>
       <w:r>
-        <w:t>an IAudioFactory to get an audio source that can then play the clip.</w:t>
+        <w:t xml:space="preserve">an </w:t>
+      </w:r>
+      <w:proofErr w:type="spellStart"/>
+      <w:r>
+        <w:t>IAudioFactory</w:t>
+      </w:r>
+      <w:proofErr w:type="spellEnd"/>
+      <w:r>
+        <w:t xml:space="preserve"> to get an audio source that can then play the clip.</w:t>
       </w:r>
       <w:r>
         <w:t xml:space="preserve"> </w:t>
@@ -852,6 +1217,7 @@
       <w:r>
         <w:t xml:space="preserve">          </w:t>
       </w:r>
+      <w:proofErr w:type="spellStart"/>
       <w:r>
         <w:rPr>
           <w:b/>
@@ -871,6 +1237,7 @@
         </w:rPr>
         <w:t>PlaySfx</w:t>
       </w:r>
+      <w:proofErr w:type="spellEnd"/>
       <w:r>
         <w:t>(“</w:t>
       </w:r>
@@ -886,12 +1253,14 @@
       <w:r>
         <w:t>f</w:t>
       </w:r>
+      <w:proofErr w:type="gramStart"/>
       <w:r>
         <w:t>)</w:t>
       </w:r>
       <w:r>
         <w:t>;</w:t>
       </w:r>
+      <w:proofErr w:type="gramEnd"/>
       <w:r>
         <w:t xml:space="preserve"> </w:t>
       </w:r>
@@ -906,9 +1275,11 @@
       <w:r>
         <w:t xml:space="preserve"> assumes there is an </w:t>
       </w:r>
+      <w:proofErr w:type="spellStart"/>
       <w:r>
         <w:t>ISfxAudioPlayer</w:t>
       </w:r>
+      <w:proofErr w:type="spellEnd"/>
       <w:r>
         <w:t xml:space="preserve"> associated with </w:t>
       </w:r>
@@ -952,7 +1323,15 @@
         <w:t xml:space="preserve">is implemented </w:t>
       </w:r>
       <w:r>
-        <w:t xml:space="preserve">within AudioManagerSingleton using a Dictionary </w:t>
+        <w:t xml:space="preserve">within </w:t>
+      </w:r>
+      <w:proofErr w:type="spellStart"/>
+      <w:r>
+        <w:t>AudioManagerSingleton</w:t>
+      </w:r>
+      <w:proofErr w:type="spellEnd"/>
+      <w:r>
+        <w:t xml:space="preserve"> using a Dictionary </w:t>
       </w:r>
       <w:r>
         <w:t>as</w:t>
@@ -961,7 +1340,36 @@
         <w:t xml:space="preserve"> follows</w:t>
       </w:r>
       <w:r>
-        <w:t xml:space="preserve"> (equivalent to sfxPlayers[soundType].Play(volumescale) )</w:t>
+        <w:t xml:space="preserve"> (equivalent to </w:t>
+      </w:r>
+      <w:proofErr w:type="spellStart"/>
+      <w:r>
+        <w:t>sfxPlayers</w:t>
+      </w:r>
+      <w:proofErr w:type="spellEnd"/>
+      <w:r>
+        <w:t>[</w:t>
+      </w:r>
+      <w:proofErr w:type="spellStart"/>
+      <w:r>
+        <w:t>soundType</w:t>
+      </w:r>
+      <w:proofErr w:type="spellEnd"/>
+      <w:proofErr w:type="gramStart"/>
+      <w:r>
+        <w:t>].Play</w:t>
+      </w:r>
+      <w:proofErr w:type="gramEnd"/>
+      <w:r>
+        <w:t>(</w:t>
+      </w:r>
+      <w:proofErr w:type="spellStart"/>
+      <w:r>
+        <w:t>volumescale</w:t>
+      </w:r>
+      <w:proofErr w:type="spellEnd"/>
+      <w:r>
+        <w:t>) )</w:t>
       </w:r>
       <w:r>
         <w:t>:</w:t>
@@ -1005,6 +1413,8 @@
         </w:rPr>
         <w:t> </w:t>
       </w:r>
+      <w:proofErr w:type="spellStart"/>
+      <w:proofErr w:type="gramStart"/>
       <w:r>
         <w:rPr>
           <w:rFonts w:ascii="Consolas" w:hAnsi="Consolas"/>
@@ -1012,6 +1422,7 @@
         </w:rPr>
         <w:t>PlaySfx</w:t>
       </w:r>
+      <w:proofErr w:type="spellEnd"/>
       <w:r>
         <w:rPr>
           <w:rFonts w:ascii="Consolas" w:hAnsi="Consolas"/>
@@ -1019,6 +1430,7 @@
         </w:rPr>
         <w:t>(</w:t>
       </w:r>
+      <w:proofErr w:type="gramEnd"/>
       <w:r>
         <w:rPr>
           <w:rFonts w:ascii="Consolas" w:hAnsi="Consolas"/>
@@ -1033,6 +1445,7 @@
         </w:rPr>
         <w:t> </w:t>
       </w:r>
+      <w:proofErr w:type="spellStart"/>
       <w:r>
         <w:rPr>
           <w:rFonts w:ascii="Consolas" w:hAnsi="Consolas"/>
@@ -1040,6 +1453,7 @@
         </w:rPr>
         <w:t>soundType</w:t>
       </w:r>
+      <w:proofErr w:type="spellEnd"/>
       <w:r>
         <w:rPr>
           <w:rFonts w:ascii="Consolas" w:hAnsi="Consolas"/>
@@ -1061,6 +1475,7 @@
         </w:rPr>
         <w:t> </w:t>
       </w:r>
+      <w:proofErr w:type="spellStart"/>
       <w:r>
         <w:rPr>
           <w:rFonts w:ascii="Consolas" w:hAnsi="Consolas"/>
@@ -1068,6 +1483,7 @@
         </w:rPr>
         <w:t>volumeScale</w:t>
       </w:r>
+      <w:proofErr w:type="spellEnd"/>
       <w:r>
         <w:rPr>
           <w:rFonts w:ascii="Consolas" w:hAnsi="Consolas"/>
@@ -1386,6 +1802,7 @@
         </w:rPr>
         <w:t>        </w:t>
       </w:r>
+      <w:proofErr w:type="spellStart"/>
       <w:r>
         <w:rPr>
           <w:rFonts w:ascii="Consolas" w:eastAsia="Times New Roman" w:hAnsi="Consolas" w:cs="Courier New"/>
@@ -1413,6 +1830,7 @@
         </w:rPr>
         <w:t>Play</w:t>
       </w:r>
+      <w:proofErr w:type="spellEnd"/>
       <w:r>
         <w:rPr>
           <w:rFonts w:ascii="Consolas" w:eastAsia="Times New Roman" w:hAnsi="Consolas" w:cs="Courier New"/>
@@ -1422,6 +1840,7 @@
         </w:rPr>
         <w:t>(</w:t>
       </w:r>
+      <w:proofErr w:type="spellStart"/>
       <w:r>
         <w:rPr>
           <w:rFonts w:ascii="Consolas" w:eastAsia="Times New Roman" w:hAnsi="Consolas" w:cs="Courier New"/>
@@ -1431,6 +1850,8 @@
         </w:rPr>
         <w:t>volumeScale</w:t>
       </w:r>
+      <w:proofErr w:type="spellEnd"/>
+      <w:proofErr w:type="gramStart"/>
       <w:r>
         <w:rPr>
           <w:rFonts w:ascii="Consolas" w:eastAsia="Times New Roman" w:hAnsi="Consolas" w:cs="Courier New"/>
@@ -1449,6 +1870,7 @@
         </w:rPr>
         <w:t>;</w:t>
       </w:r>
+      <w:proofErr w:type="gramEnd"/>
     </w:p>
     <w:p>
       <w:pPr>
@@ -1544,27 +1966,103 @@
       <w:pPr>
         <w:pStyle w:val="Heading2"/>
       </w:pPr>
+      <w:proofErr w:type="spellStart"/>
       <w:r>
         <w:lastRenderedPageBreak/>
         <w:t>ISfxAudioPlayer</w:t>
       </w:r>
+      <w:proofErr w:type="spellEnd"/>
       <w:r>
         <w:t xml:space="preserve"> Implementations</w:t>
       </w:r>
     </w:p>
     <w:p>
       <w:r>
-        <w:t xml:space="preserve">Currently, there are two implementations of ISfxAudioPlayer. The class SfxAudioPlayer which takes an instance of a IAudioFactory and a derived class,  </w:t>
-      </w:r>
+        <w:t xml:space="preserve">Currently, there are two implementations of </w:t>
+      </w:r>
+      <w:proofErr w:type="spellStart"/>
+      <w:r>
+        <w:t>ISfxAudioPlayer</w:t>
+      </w:r>
+      <w:proofErr w:type="spellEnd"/>
+      <w:r>
+        <w:t xml:space="preserve">. The class </w:t>
+      </w:r>
+      <w:proofErr w:type="spellStart"/>
+      <w:r>
+        <w:t>SfxAudioPlayer</w:t>
+      </w:r>
+      <w:proofErr w:type="spellEnd"/>
+      <w:r>
+        <w:t xml:space="preserve"> takes an instance of a </w:t>
+      </w:r>
+      <w:proofErr w:type="spellStart"/>
+      <w:r>
+        <w:t>IAudioFactory</w:t>
+      </w:r>
+      <w:proofErr w:type="spellEnd"/>
+      <w:proofErr w:type="gramStart"/>
+      <w:r>
+        <w:t xml:space="preserve">. </w:t>
+      </w:r>
+      <w:r>
+        <w:t xml:space="preserve"> </w:t>
+      </w:r>
+      <w:proofErr w:type="gramEnd"/>
+      <w:r>
+        <w:t>The</w:t>
+      </w:r>
+      <w:r>
+        <w:t xml:space="preserve"> </w:t>
+      </w:r>
+      <w:proofErr w:type="gramStart"/>
+      <w:r>
+        <w:t xml:space="preserve">class,  </w:t>
+      </w:r>
+      <w:proofErr w:type="spellStart"/>
       <w:r>
         <w:t>SfxAudioPlayerUsingAudioFactoryRegistry</w:t>
       </w:r>
-      <w:r>
-        <w:t xml:space="preserve">, which takes a registered audio factory name. The latter uses the AudioFactoryRegistry to look-up the audio source factory. The AudioFactory Registry should be set-up prior to creating an instance of </w:t>
-      </w:r>
+      <w:proofErr w:type="spellEnd"/>
+      <w:proofErr w:type="gramEnd"/>
+      <w:r>
+        <w:t xml:space="preserve">, </w:t>
+      </w:r>
+      <w:r>
+        <w:t xml:space="preserve">derived from </w:t>
+      </w:r>
+      <w:proofErr w:type="spellStart"/>
+      <w:r>
+        <w:t>SfxAudioPlayer</w:t>
+      </w:r>
+      <w:proofErr w:type="spellEnd"/>
+      <w:r>
+        <w:t xml:space="preserve">, </w:t>
+      </w:r>
+      <w:r>
+        <w:t xml:space="preserve">takes a registered audio factory name. The latter uses the </w:t>
+      </w:r>
+      <w:proofErr w:type="spellStart"/>
+      <w:r>
+        <w:t>AudioFactoryRegistry</w:t>
+      </w:r>
+      <w:proofErr w:type="spellEnd"/>
+      <w:r>
+        <w:t xml:space="preserve"> to look-up the audio source factory. The </w:t>
+      </w:r>
+      <w:proofErr w:type="spellStart"/>
+      <w:r>
+        <w:t>AudioFactory</w:t>
+      </w:r>
+      <w:proofErr w:type="spellEnd"/>
+      <w:r>
+        <w:t xml:space="preserve"> Registry should be set-up prior to creating an instance of </w:t>
+      </w:r>
+      <w:proofErr w:type="spellStart"/>
       <w:r>
         <w:t>SfxAudioPlayerUsingAudioFactoryRegistry</w:t>
       </w:r>
+      <w:proofErr w:type="spellEnd"/>
     </w:p>
     <w:p>
       <w:r>
@@ -1574,7 +2072,15 @@
         <w:t xml:space="preserve"> concrete</w:t>
       </w:r>
       <w:r>
-        <w:t xml:space="preserve"> SfxPlayer class implements </w:t>
+        <w:t xml:space="preserve"> </w:t>
+      </w:r>
+      <w:proofErr w:type="spellStart"/>
+      <w:r>
+        <w:t>SfxAudioPlayer</w:t>
+      </w:r>
+      <w:proofErr w:type="spellEnd"/>
+      <w:r>
+        <w:t xml:space="preserve"> class implements </w:t>
       </w:r>
       <w:r>
         <w:t xml:space="preserve">the </w:t>
@@ -1634,6 +2140,7 @@
         </w:rPr>
         <w:t> </w:t>
       </w:r>
+      <w:proofErr w:type="gramStart"/>
       <w:r>
         <w:rPr>
           <w:rFonts w:ascii="Consolas" w:hAnsi="Consolas"/>
@@ -1648,6 +2155,7 @@
         </w:rPr>
         <w:t>(</w:t>
       </w:r>
+      <w:proofErr w:type="gramEnd"/>
       <w:r>
         <w:rPr>
           <w:rFonts w:ascii="Consolas" w:hAnsi="Consolas"/>
@@ -1662,6 +2170,7 @@
         </w:rPr>
         <w:t> </w:t>
       </w:r>
+      <w:proofErr w:type="spellStart"/>
       <w:r>
         <w:rPr>
           <w:rFonts w:ascii="Consolas" w:hAnsi="Consolas"/>
@@ -1669,6 +2178,7 @@
         </w:rPr>
         <w:t>localVolumeScale</w:t>
       </w:r>
+      <w:proofErr w:type="spellEnd"/>
       <w:r>
         <w:rPr>
           <w:rFonts w:ascii="Consolas" w:hAnsi="Consolas"/>
@@ -1710,7 +2220,15 @@
           <w:rFonts w:ascii="Consolas" w:hAnsi="Consolas"/>
           <w:color w:val="000000"/>
         </w:rPr>
-        <w:t>    UnityEngine.</w:t>
+        <w:t>    </w:t>
+      </w:r>
+      <w:proofErr w:type="spellStart"/>
+      <w:r>
+        <w:rPr>
+          <w:rFonts w:ascii="Consolas" w:hAnsi="Consolas"/>
+          <w:color w:val="000000"/>
+        </w:rPr>
+        <w:t>UnityEngine.</w:t>
       </w:r>
       <w:r>
         <w:rPr>
@@ -1719,6 +2237,7 @@
         </w:rPr>
         <w:t>AudioClip</w:t>
       </w:r>
+      <w:proofErr w:type="spellEnd"/>
       <w:r>
         <w:rPr>
           <w:rFonts w:ascii="Consolas" w:hAnsi="Consolas"/>
@@ -1738,7 +2257,15 @@
           <w:rFonts w:ascii="Consolas" w:hAnsi="Consolas"/>
           <w:color w:val="000000"/>
         </w:rPr>
-        <w:t> = clipProvider.</w:t>
+        <w:t> = </w:t>
+      </w:r>
+      <w:proofErr w:type="spellStart"/>
+      <w:r>
+        <w:rPr>
+          <w:rFonts w:ascii="Consolas" w:hAnsi="Consolas"/>
+          <w:color w:val="000000"/>
+        </w:rPr>
+        <w:t>clipProvider.</w:t>
       </w:r>
       <w:r>
         <w:rPr>
@@ -1747,12 +2274,21 @@
         </w:rPr>
         <w:t>GetNextClip</w:t>
       </w:r>
+      <w:proofErr w:type="spellEnd"/>
       <w:r>
         <w:rPr>
           <w:rFonts w:ascii="Consolas" w:hAnsi="Consolas"/>
           <w:color w:val="9400D3"/>
         </w:rPr>
-        <w:t>()</w:t>
+        <w:t>(</w:t>
+      </w:r>
+      <w:proofErr w:type="gramStart"/>
+      <w:r>
+        <w:rPr>
+          <w:rFonts w:ascii="Consolas" w:hAnsi="Consolas"/>
+          <w:color w:val="9400D3"/>
+        </w:rPr>
+        <w:t>)</w:t>
       </w:r>
       <w:r>
         <w:rPr>
@@ -1761,6 +2297,7 @@
         </w:rPr>
         <w:t>;</w:t>
       </w:r>
+      <w:proofErr w:type="gramEnd"/>
     </w:p>
     <w:p>
       <w:pPr>
@@ -1819,8 +2356,17 @@
           <w:rFonts w:ascii="Consolas" w:hAnsi="Consolas"/>
           <w:color w:val="000000"/>
         </w:rPr>
-        <w:t> * LocalVolume * GlobalVolume;</w:t>
-      </w:r>
+        <w:t> * LocalVolume * </w:t>
+      </w:r>
+      <w:proofErr w:type="gramStart"/>
+      <w:r>
+        <w:rPr>
+          <w:rFonts w:ascii="Consolas" w:hAnsi="Consolas"/>
+          <w:color w:val="000000"/>
+        </w:rPr>
+        <w:t>GlobalVolume;</w:t>
+      </w:r>
+      <w:proofErr w:type="gramEnd"/>
     </w:p>
     <w:p>
       <w:pPr>
@@ -1867,6 +2413,7 @@
         </w:rPr>
         <w:t> = </w:t>
       </w:r>
+      <w:proofErr w:type="gramStart"/>
       <w:r>
         <w:rPr>
           <w:rFonts w:ascii="Consolas" w:hAnsi="Consolas"/>
@@ -1888,6 +2435,7 @@
         </w:rPr>
         <w:t>GetAudioFactory</w:t>
       </w:r>
+      <w:proofErr w:type="gramEnd"/>
       <w:r>
         <w:rPr>
           <w:rFonts w:ascii="Consolas" w:hAnsi="Consolas"/>
@@ -1932,8 +2480,26 @@
           <w:rFonts w:ascii="Consolas" w:hAnsi="Consolas"/>
           <w:color w:val="000000"/>
         </w:rPr>
-        <w:t>    currentAudio = </w:t>
-      </w:r>
+        <w:t>    </w:t>
+      </w:r>
+      <w:proofErr w:type="spellStart"/>
+      <w:r>
+        <w:rPr>
+          <w:rFonts w:ascii="Consolas" w:hAnsi="Consolas"/>
+          <w:color w:val="000000"/>
+        </w:rPr>
+        <w:t>currentAudio</w:t>
+      </w:r>
+      <w:proofErr w:type="spellEnd"/>
+      <w:r>
+        <w:rPr>
+          <w:rFonts w:ascii="Consolas" w:hAnsi="Consolas"/>
+          <w:color w:val="000000"/>
+        </w:rPr>
+        <w:t> = </w:t>
+      </w:r>
+      <w:proofErr w:type="spellStart"/>
+      <w:proofErr w:type="gramStart"/>
       <w:r>
         <w:rPr>
           <w:rFonts w:ascii="Consolas" w:hAnsi="Consolas"/>
@@ -1955,6 +2521,8 @@
         </w:rPr>
         <w:t>CreateAudioSource</w:t>
       </w:r>
+      <w:proofErr w:type="spellEnd"/>
+      <w:proofErr w:type="gramEnd"/>
       <w:r>
         <w:rPr>
           <w:rFonts w:ascii="Consolas" w:hAnsi="Consolas"/>
@@ -1985,7 +2553,15 @@
           <w:rFonts w:ascii="Consolas" w:hAnsi="Consolas"/>
           <w:color w:val="000000"/>
         </w:rPr>
-        <w:t>    currentAudio.</w:t>
+        <w:t>    </w:t>
+      </w:r>
+      <w:proofErr w:type="spellStart"/>
+      <w:r>
+        <w:rPr>
+          <w:rFonts w:ascii="Consolas" w:hAnsi="Consolas"/>
+          <w:color w:val="000000"/>
+        </w:rPr>
+        <w:t>currentAudio.</w:t>
       </w:r>
       <w:r>
         <w:rPr>
@@ -1994,6 +2570,7 @@
         </w:rPr>
         <w:t>Play</w:t>
       </w:r>
+      <w:proofErr w:type="spellEnd"/>
       <w:r>
         <w:rPr>
           <w:rFonts w:ascii="Consolas" w:hAnsi="Consolas"/>
@@ -2015,6 +2592,7 @@
         </w:rPr>
         <w:t>, </w:t>
       </w:r>
+      <w:proofErr w:type="spellStart"/>
       <w:r>
         <w:rPr>
           <w:rFonts w:ascii="Consolas" w:hAnsi="Consolas"/>
@@ -2022,6 +2600,8 @@
         </w:rPr>
         <w:t>volumeScale</w:t>
       </w:r>
+      <w:proofErr w:type="spellEnd"/>
+      <w:proofErr w:type="gramStart"/>
       <w:r>
         <w:rPr>
           <w:rFonts w:ascii="Consolas" w:hAnsi="Consolas"/>
@@ -2036,6 +2616,7 @@
         </w:rPr>
         <w:t>;</w:t>
       </w:r>
+      <w:proofErr w:type="gramEnd"/>
     </w:p>
     <w:p>
       <w:pPr>
@@ -2058,7 +2639,15 @@
     <w:p/>
     <w:p>
       <w:r>
-        <w:t>This class holds (contains) an instance of an IClipProvider and uses</w:t>
+        <w:t xml:space="preserve">This class holds (contains) an instance of an </w:t>
+      </w:r>
+      <w:proofErr w:type="spellStart"/>
+      <w:r>
+        <w:t>IClipProvider</w:t>
+      </w:r>
+      <w:proofErr w:type="spellEnd"/>
+      <w:r>
+        <w:t xml:space="preserve"> and uses</w:t>
       </w:r>
       <w:r>
         <w:t xml:space="preserve"> it to</w:t>
@@ -2086,8 +2675,21 @@
       <w:r>
         <w:t xml:space="preserve">a </w:t>
       </w:r>
-      <w:r>
-        <w:t>ISfxAudioPlayer with the AudioManagerSingleton. Once registered, you can also</w:t>
+      <w:proofErr w:type="spellStart"/>
+      <w:r>
+        <w:t>ISfxAudioPlayer</w:t>
+      </w:r>
+      <w:proofErr w:type="spellEnd"/>
+      <w:r>
+        <w:t xml:space="preserve"> with the </w:t>
+      </w:r>
+      <w:proofErr w:type="spellStart"/>
+      <w:r>
+        <w:t>AudioManagerSingleton</w:t>
+      </w:r>
+      <w:proofErr w:type="spellEnd"/>
+      <w:r>
+        <w:t>. Once registered, you can also</w:t>
       </w:r>
       <w:r>
         <w:t xml:space="preserve"> get or access the audio player using the string keyword.</w:t>
@@ -2101,14 +2703,20 @@
         <w:t xml:space="preserve">Creating </w:t>
       </w:r>
       <w:r>
-        <w:t>an I</w:t>
+        <w:t xml:space="preserve">an </w:t>
+      </w:r>
+      <w:proofErr w:type="spellStart"/>
+      <w:r>
+        <w:t>I</w:t>
       </w:r>
       <w:r>
         <w:t>SfxAudioPlayer</w:t>
       </w:r>
+      <w:proofErr w:type="spellEnd"/>
       <w:r>
         <w:t xml:space="preserve"> using the </w:t>
       </w:r>
+      <w:proofErr w:type="spellStart"/>
       <w:r>
         <w:t>Sfx</w:t>
       </w:r>
@@ -2124,16 +2732,26 @@
       <w:r>
         <w:t>Factory</w:t>
       </w:r>
+      <w:proofErr w:type="spellEnd"/>
     </w:p>
     <w:p>
       <w:r>
         <w:t xml:space="preserve">Instances of </w:t>
       </w:r>
-      <w:r>
-        <w:t xml:space="preserve">ISfxAudioPlayer’s can easily be created </w:t>
-      </w:r>
-      <w:r>
-        <w:t>using the SfxAudioPlay</w:t>
+      <w:proofErr w:type="spellStart"/>
+      <w:r>
+        <w:t>ISfxAudioPlayer’s</w:t>
+      </w:r>
+      <w:proofErr w:type="spellEnd"/>
+      <w:r>
+        <w:t xml:space="preserve"> can easily be created </w:t>
+      </w:r>
+      <w:r>
+        <w:t xml:space="preserve">using the </w:t>
+      </w:r>
+      <w:proofErr w:type="spellStart"/>
+      <w:r>
+        <w:t>SfxAudioPlay</w:t>
       </w:r>
       <w:r>
         <w:t>er</w:t>
@@ -2141,19 +2759,41 @@
       <w:r>
         <w:t>Factory</w:t>
       </w:r>
-      <w:r>
-        <w:t xml:space="preserve"> instance. This will create the audio player as well as register it with the AudioManagerSingleton for future use.</w:t>
+      <w:proofErr w:type="spellEnd"/>
+      <w:r>
+        <w:t xml:space="preserve"> instance. This will create the audio player as well as register it with the </w:t>
+      </w:r>
+      <w:proofErr w:type="spellStart"/>
+      <w:r>
+        <w:t>AudioManagerSingleton</w:t>
+      </w:r>
+      <w:proofErr w:type="spellEnd"/>
+      <w:r>
+        <w:t xml:space="preserve"> for future use.</w:t>
       </w:r>
     </w:p>
     <w:p>
       <w:pPr>
         <w:pStyle w:val="Heading2"/>
       </w:pPr>
-      <w:r>
-        <w:t xml:space="preserve">IAudio </w:t>
-      </w:r>
-      <w:r>
-        <w:t xml:space="preserve">and IAudioFactory </w:t>
+      <w:proofErr w:type="spellStart"/>
+      <w:r>
+        <w:t>IAudio</w:t>
+      </w:r>
+      <w:proofErr w:type="spellEnd"/>
+      <w:r>
+        <w:t xml:space="preserve"> </w:t>
+      </w:r>
+      <w:r>
+        <w:t xml:space="preserve">and </w:t>
+      </w:r>
+      <w:proofErr w:type="spellStart"/>
+      <w:r>
+        <w:t>IAudioFactory</w:t>
+      </w:r>
+      <w:proofErr w:type="spellEnd"/>
+      <w:r>
+        <w:t xml:space="preserve"> </w:t>
       </w:r>
       <w:r>
         <w:t>Implementation</w:t>
@@ -2167,19 +2807,51 @@
         <w:t>In general</w:t>
       </w:r>
       <w:r>
-        <w:t>, the programmer or user will not deal with IAudio’s directly, but rather use an IAudioFactory.</w:t>
+        <w:t xml:space="preserve">, the programmer or user will not deal with </w:t>
+      </w:r>
+      <w:proofErr w:type="spellStart"/>
+      <w:r>
+        <w:t>IAudio’s</w:t>
+      </w:r>
+      <w:proofErr w:type="spellEnd"/>
+      <w:r>
+        <w:t xml:space="preserve"> directly, but rather use an </w:t>
+      </w:r>
+      <w:proofErr w:type="spellStart"/>
+      <w:r>
+        <w:t>IAudioFactory</w:t>
+      </w:r>
+      <w:proofErr w:type="spellEnd"/>
+      <w:r>
+        <w:t>.</w:t>
       </w:r>
       <w:r>
         <w:t xml:space="preserve"> Creating new factories may require </w:t>
       </w:r>
       <w:r>
-        <w:t>new implementations of IAudio.</w:t>
+        <w:t xml:space="preserve">new implementations of </w:t>
+      </w:r>
+      <w:proofErr w:type="spellStart"/>
+      <w:r>
+        <w:t>IAudio</w:t>
+      </w:r>
+      <w:proofErr w:type="spellEnd"/>
+      <w:r>
+        <w:t>.</w:t>
       </w:r>
       <w:r>
         <w:t xml:space="preserve"> </w:t>
       </w:r>
       <w:r>
-        <w:t xml:space="preserve">There are several IAudio implementations available. </w:t>
+        <w:t xml:space="preserve">There are several </w:t>
+      </w:r>
+      <w:proofErr w:type="spellStart"/>
+      <w:r>
+        <w:t>IAudio</w:t>
+      </w:r>
+      <w:proofErr w:type="spellEnd"/>
+      <w:r>
+        <w:t xml:space="preserve"> implementations available. </w:t>
       </w:r>
       <w:r>
         <w:t>These include:</w:t>
@@ -2206,22 +2878,51 @@
         <w:t>Unity’s</w:t>
       </w:r>
       <w:r>
-        <w:t xml:space="preserve"> OneShotMethod on a</w:t>
+        <w:t xml:space="preserve"> </w:t>
+      </w:r>
+      <w:proofErr w:type="spellStart"/>
+      <w:r>
+        <w:t>OneShotMethod</w:t>
+      </w:r>
+      <w:proofErr w:type="spellEnd"/>
+      <w:r>
+        <w:t xml:space="preserve"> on a</w:t>
       </w:r>
       <w:r>
         <w:t xml:space="preserve"> reusable</w:t>
       </w:r>
       <w:r>
-        <w:t xml:space="preserve"> AudioSource</w:t>
-      </w:r>
+        <w:t xml:space="preserve"> </w:t>
+      </w:r>
+      <w:proofErr w:type="spellStart"/>
+      <w:r>
+        <w:t>AudioSource</w:t>
+      </w:r>
+      <w:proofErr w:type="spellEnd"/>
       <w:r>
         <w:t xml:space="preserve"> to play a sound effect. </w:t>
       </w:r>
       <w:r>
-        <w:t>An immutable AudioSource is created</w:t>
-      </w:r>
-      <w:r>
-        <w:t xml:space="preserve"> and SetAudioPosition is not supported. The position is always the origin. The Stop method is also a no-op as clips are assumed to be short.</w:t>
+        <w:t xml:space="preserve">An immutable </w:t>
+      </w:r>
+      <w:proofErr w:type="spellStart"/>
+      <w:r>
+        <w:t>AudioSource</w:t>
+      </w:r>
+      <w:proofErr w:type="spellEnd"/>
+      <w:r>
+        <w:t xml:space="preserve"> is created</w:t>
+      </w:r>
+      <w:r>
+        <w:t xml:space="preserve"> and </w:t>
+      </w:r>
+      <w:proofErr w:type="spellStart"/>
+      <w:r>
+        <w:t>SetAudioPosition</w:t>
+      </w:r>
+      <w:proofErr w:type="spellEnd"/>
+      <w:r>
+        <w:t xml:space="preserve"> is not supported. The position is always the origin. The Stop method is also a no-op as clips are assumed to be short.</w:t>
       </w:r>
     </w:p>
     <w:p>
@@ -2272,13 +2973,37 @@
         <w:t>3D</w:t>
       </w:r>
       <w:r>
-        <w:t>OneShot – uses Unity’s OneShotMethod on a reusable AudioSource to play a sound effect. A</w:t>
+        <w:t xml:space="preserve">OneShot – uses Unity’s </w:t>
+      </w:r>
+      <w:proofErr w:type="spellStart"/>
+      <w:r>
+        <w:t>OneShotMethod</w:t>
+      </w:r>
+      <w:proofErr w:type="spellEnd"/>
+      <w:r>
+        <w:t xml:space="preserve"> on a reusable </w:t>
+      </w:r>
+      <w:proofErr w:type="spellStart"/>
+      <w:r>
+        <w:t>AudioSource</w:t>
+      </w:r>
+      <w:proofErr w:type="spellEnd"/>
+      <w:r>
+        <w:t xml:space="preserve"> to play a sound effect. A</w:t>
       </w:r>
       <w:r>
         <w:t>n</w:t>
       </w:r>
       <w:r>
-        <w:t xml:space="preserve"> AudioSource is </w:t>
+        <w:t xml:space="preserve"> </w:t>
+      </w:r>
+      <w:proofErr w:type="spellStart"/>
+      <w:r>
+        <w:t>AudioSource</w:t>
+      </w:r>
+      <w:proofErr w:type="spellEnd"/>
+      <w:r>
+        <w:t xml:space="preserve"> is </w:t>
       </w:r>
       <w:r>
         <w:t>provided in the constructor</w:t>
@@ -2287,7 +3012,15 @@
         <w:t>. The Stop method is a no-op as clips are assumed to be short</w:t>
       </w:r>
       <w:r>
-        <w:t xml:space="preserve"> and Unity’s OneShot does not support stopping them</w:t>
+        <w:t xml:space="preserve"> and Unity’s </w:t>
+      </w:r>
+      <w:proofErr w:type="spellStart"/>
+      <w:r>
+        <w:t>OneShot</w:t>
+      </w:r>
+      <w:proofErr w:type="spellEnd"/>
+      <w:r>
+        <w:t xml:space="preserve"> does not support stopping them</w:t>
       </w:r>
       <w:r>
         <w:t>.</w:t>
@@ -2347,13 +3080,37 @@
         <w:t xml:space="preserve"> </w:t>
       </w:r>
       <w:r>
-        <w:t xml:space="preserve">uses Unity’s PlayClipAtPoint static method. </w:t>
-      </w:r>
-      <w:r>
-        <w:t>The AudioSource is not exposed and hence cannot be changed.</w:t>
-      </w:r>
-      <w:r>
-        <w:t xml:space="preserve"> The Stop method is a no-op as clips are assumed to be short and Unity’s PlayClipAtPoint does not support </w:t>
+        <w:t xml:space="preserve">uses Unity’s </w:t>
+      </w:r>
+      <w:proofErr w:type="spellStart"/>
+      <w:r>
+        <w:t>PlayClipAtPoint</w:t>
+      </w:r>
+      <w:proofErr w:type="spellEnd"/>
+      <w:r>
+        <w:t xml:space="preserve"> static method. </w:t>
+      </w:r>
+      <w:r>
+        <w:t xml:space="preserve">The </w:t>
+      </w:r>
+      <w:proofErr w:type="spellStart"/>
+      <w:r>
+        <w:t>AudioSource</w:t>
+      </w:r>
+      <w:proofErr w:type="spellEnd"/>
+      <w:r>
+        <w:t xml:space="preserve"> is not exposed and hence cannot be changed.</w:t>
+      </w:r>
+      <w:r>
+        <w:t xml:space="preserve"> The Stop method is a no-op as clips are assumed to be short and Unity’s </w:t>
+      </w:r>
+      <w:proofErr w:type="spellStart"/>
+      <w:r>
+        <w:t>PlayClipAtPoint</w:t>
+      </w:r>
+      <w:proofErr w:type="spellEnd"/>
+      <w:r>
+        <w:t xml:space="preserve"> does not support </w:t>
       </w:r>
       <w:r>
         <w:t>a stop method</w:t>
@@ -2409,16 +3166,39 @@
           <w:numId w:val="1"/>
         </w:numPr>
       </w:pPr>
+      <w:proofErr w:type="spellStart"/>
       <w:r>
         <w:lastRenderedPageBreak/>
-        <w:t>AudioSourceGameObjectAdaptor – uses the AudioSource</w:t>
-      </w:r>
-      <w:r>
-        <w:t xml:space="preserve"> attached to a Unity GameObject. It will create </w:t>
-      </w:r>
-      <w:r>
-        <w:t>an AudioSource</w:t>
-      </w:r>
+        <w:t>AudioSourceGameObjectAdaptor</w:t>
+      </w:r>
+      <w:proofErr w:type="spellEnd"/>
+      <w:r>
+        <w:t xml:space="preserve"> – uses the </w:t>
+      </w:r>
+      <w:proofErr w:type="spellStart"/>
+      <w:r>
+        <w:t>AudioSource</w:t>
+      </w:r>
+      <w:proofErr w:type="spellEnd"/>
+      <w:r>
+        <w:t xml:space="preserve"> attached to a Unity </w:t>
+      </w:r>
+      <w:proofErr w:type="spellStart"/>
+      <w:r>
+        <w:t>GameObject</w:t>
+      </w:r>
+      <w:proofErr w:type="spellEnd"/>
+      <w:r>
+        <w:t xml:space="preserve">. It will create </w:t>
+      </w:r>
+      <w:r>
+        <w:t xml:space="preserve">an </w:t>
+      </w:r>
+      <w:proofErr w:type="spellStart"/>
+      <w:r>
+        <w:t>AudioSource</w:t>
+      </w:r>
+      <w:proofErr w:type="spellEnd"/>
       <w:r>
         <w:t xml:space="preserve"> if </w:t>
       </w:r>
@@ -2440,8 +3220,13 @@
       <w:r>
         <w:t xml:space="preserve">an </w:t>
       </w:r>
-      <w:r>
-        <w:t>AudioFactoryPrefab once registered.</w:t>
+      <w:proofErr w:type="spellStart"/>
+      <w:r>
+        <w:t>AudioFactoryPrefab</w:t>
+      </w:r>
+      <w:proofErr w:type="spellEnd"/>
+      <w:r>
+        <w:t xml:space="preserve"> once registered.</w:t>
       </w:r>
     </w:p>
     <w:p>
@@ -2452,8 +3237,21 @@
           <w:numId w:val="1"/>
         </w:numPr>
       </w:pPr>
-      <w:r>
-        <w:t xml:space="preserve">AudioSourceComposite – contains a selection of audio sources (IAudio’s) that are picked at random each time a clip is requested. Allows for </w:t>
+      <w:proofErr w:type="spellStart"/>
+      <w:r>
+        <w:t>AudioSourceComposite</w:t>
+      </w:r>
+      <w:proofErr w:type="spellEnd"/>
+      <w:r>
+        <w:t xml:space="preserve"> – contains a selection of audio sources (</w:t>
+      </w:r>
+      <w:proofErr w:type="spellStart"/>
+      <w:r>
+        <w:t>IAudio’s</w:t>
+      </w:r>
+      <w:proofErr w:type="spellEnd"/>
+      <w:r>
+        <w:t xml:space="preserve">) that are picked at random each time a clip is requested. Allows for </w:t>
       </w:r>
       <w:r>
         <w:t xml:space="preserve">a </w:t>
@@ -2480,9 +3278,11 @@
       <w:pPr>
         <w:pStyle w:val="Heading2"/>
       </w:pPr>
+      <w:proofErr w:type="spellStart"/>
       <w:r>
         <w:t>IAudioClipProvider’s</w:t>
       </w:r>
+      <w:proofErr w:type="spellEnd"/>
     </w:p>
     <w:p>
       <w:r>
@@ -2533,7 +3333,15 @@
         <w:t xml:space="preserve">There are currently </w:t>
       </w:r>
       <w:r>
-        <w:t>3 different IAudioClipProvider’s:</w:t>
+        <w:t xml:space="preserve">3 different </w:t>
+      </w:r>
+      <w:proofErr w:type="spellStart"/>
+      <w:r>
+        <w:t>IAudioClipProvider’s</w:t>
+      </w:r>
+      <w:proofErr w:type="spellEnd"/>
+      <w:r>
+        <w:t>:</w:t>
       </w:r>
     </w:p>
     <w:p>
@@ -2544,11 +3352,24 @@
           <w:numId w:val="1"/>
         </w:numPr>
       </w:pPr>
-      <w:r>
-        <w:t>AudioClipProviderSingleInstance – always returns the same clip.</w:t>
-      </w:r>
-      <w:r>
-        <w:t xml:space="preserve"> Think of this as replacing a hard-wired clip in a SfxAudioPlayer.</w:t>
+      <w:proofErr w:type="spellStart"/>
+      <w:r>
+        <w:t>AudioClipProviderSingleInstance</w:t>
+      </w:r>
+      <w:proofErr w:type="spellEnd"/>
+      <w:r>
+        <w:t xml:space="preserve"> – always returns the same clip.</w:t>
+      </w:r>
+      <w:r>
+        <w:t xml:space="preserve"> Think of this as replacing a hard-wired clip in a </w:t>
+      </w:r>
+      <w:proofErr w:type="spellStart"/>
+      <w:r>
+        <w:t>SfxAudioPlayer</w:t>
+      </w:r>
+      <w:proofErr w:type="spellEnd"/>
+      <w:r>
+        <w:t>.</w:t>
       </w:r>
       <w:r>
         <w:t xml:space="preserve"> </w:t>
@@ -2562,8 +3383,21 @@
           <w:numId w:val="1"/>
         </w:numPr>
       </w:pPr>
-      <w:r>
-        <w:t>AudioClipProvider – contains a list of AudioClip’s and randomly selects one.</w:t>
+      <w:proofErr w:type="spellStart"/>
+      <w:r>
+        <w:t>AudioClipProvider</w:t>
+      </w:r>
+      <w:proofErr w:type="spellEnd"/>
+      <w:r>
+        <w:t xml:space="preserve"> – contains a list of </w:t>
+      </w:r>
+      <w:proofErr w:type="spellStart"/>
+      <w:r>
+        <w:t>AudioClip’s</w:t>
+      </w:r>
+      <w:proofErr w:type="spellEnd"/>
+      <w:r>
+        <w:t xml:space="preserve"> and randomly selects one.</w:t>
       </w:r>
     </w:p>
     <w:p>
@@ -2574,6 +3408,7 @@
           <w:numId w:val="1"/>
         </w:numPr>
       </w:pPr>
+      <w:proofErr w:type="spellStart"/>
       <w:r>
         <w:t>Aud</w:t>
       </w:r>
@@ -2583,11 +3418,25 @@
       <w:r>
         <w:t>AddressablesPreLoaded</w:t>
       </w:r>
-      <w:r>
-        <w:t xml:space="preserve"> – derived from AudioClipProvider</w:t>
-      </w:r>
-      <w:r>
-        <w:t xml:space="preserve">. It uses Addressables and </w:t>
+      <w:proofErr w:type="spellEnd"/>
+      <w:r>
+        <w:t xml:space="preserve"> – derived from </w:t>
+      </w:r>
+      <w:proofErr w:type="spellStart"/>
+      <w:r>
+        <w:t>AudioClipProvider</w:t>
+      </w:r>
+      <w:proofErr w:type="spellEnd"/>
+      <w:r>
+        <w:t xml:space="preserve">. It uses </w:t>
+      </w:r>
+      <w:proofErr w:type="spellStart"/>
+      <w:r>
+        <w:t>Addressables</w:t>
+      </w:r>
+      <w:proofErr w:type="spellEnd"/>
+      <w:r>
+        <w:t xml:space="preserve"> and </w:t>
       </w:r>
       <w:r>
         <w:t xml:space="preserve">string </w:t>
@@ -2608,8 +3457,13 @@
         <w:t>ing</w:t>
       </w:r>
       <w:r>
-        <w:t xml:space="preserve"> LoadAllClipsAsync</w:t>
-      </w:r>
+        <w:t xml:space="preserve"> </w:t>
+      </w:r>
+      <w:proofErr w:type="spellStart"/>
+      <w:r>
+        <w:t>LoadAllClipsAsync</w:t>
+      </w:r>
+      <w:proofErr w:type="spellEnd"/>
       <w:r>
         <w:t>.</w:t>
       </w:r>
@@ -2618,8 +3472,13 @@
       <w:pPr>
         <w:pStyle w:val="Heading2"/>
       </w:pPr>
-      <w:r>
-        <w:t>MonoBehaviours and Testing</w:t>
+      <w:proofErr w:type="spellStart"/>
+      <w:r>
+        <w:t>MonoBehaviours</w:t>
+      </w:r>
+      <w:proofErr w:type="spellEnd"/>
+      <w:r>
+        <w:t xml:space="preserve"> and Testing</w:t>
       </w:r>
     </w:p>
     <w:p>
@@ -2704,11 +3563,24 @@
         <w:t xml:space="preserve"> </w:t>
       </w:r>
       <w:r>
-        <w:t xml:space="preserve">Here is an example empty GameObject that </w:t>
-      </w:r>
-      <w:r>
-        <w:t>initializes some sound effect players using Addressables</w:t>
-      </w:r>
+        <w:t xml:space="preserve">Here is an example empty </w:t>
+      </w:r>
+      <w:proofErr w:type="spellStart"/>
+      <w:r>
+        <w:t>GameObject</w:t>
+      </w:r>
+      <w:proofErr w:type="spellEnd"/>
+      <w:r>
+        <w:t xml:space="preserve"> that </w:t>
+      </w:r>
+      <w:r>
+        <w:t xml:space="preserve">initializes some sound effect players using </w:t>
+      </w:r>
+      <w:proofErr w:type="spellStart"/>
+      <w:r>
+        <w:t>Addressables</w:t>
+      </w:r>
+      <w:proofErr w:type="spellEnd"/>
       <w:r>
         <w:t xml:space="preserve">. </w:t>
       </w:r>
@@ -2719,10 +3591,34 @@
         <w:t>o</w:t>
       </w:r>
       <w:r>
-        <w:t xml:space="preserve"> scripts: InitializeAudioManager and CreateSfxAudioPlayerAddressables. </w:t>
-      </w:r>
-      <w:r>
-        <w:t>In this case, three instances of CreateSfxAudioPlayerAddressables are created</w:t>
+        <w:t xml:space="preserve"> scripts: </w:t>
+      </w:r>
+      <w:proofErr w:type="spellStart"/>
+      <w:r>
+        <w:t>InitializeAudioManager</w:t>
+      </w:r>
+      <w:proofErr w:type="spellEnd"/>
+      <w:r>
+        <w:t xml:space="preserve"> and </w:t>
+      </w:r>
+      <w:proofErr w:type="spellStart"/>
+      <w:r>
+        <w:t>CreateSfxAudioPlayerAddressables</w:t>
+      </w:r>
+      <w:proofErr w:type="spellEnd"/>
+      <w:r>
+        <w:t xml:space="preserve">. </w:t>
+      </w:r>
+      <w:r>
+        <w:t xml:space="preserve">In this case, three instances of </w:t>
+      </w:r>
+      <w:proofErr w:type="spellStart"/>
+      <w:r>
+        <w:t>CreateSfxAudioPlayerAddressables</w:t>
+      </w:r>
+      <w:proofErr w:type="spellEnd"/>
+      <w:r>
+        <w:t xml:space="preserve"> are created</w:t>
       </w:r>
       <w:r>
         <w:t>. Two</w:t>
@@ -2731,7 +3627,15 @@
         <w:t xml:space="preserve"> of these</w:t>
       </w:r>
       <w:r>
-        <w:t>, collisions and weapons, are played on the OneShot2D</w:t>
+        <w:t xml:space="preserve">, </w:t>
+      </w:r>
+      <w:proofErr w:type="gramStart"/>
+      <w:r>
+        <w:t>collisions</w:t>
+      </w:r>
+      <w:proofErr w:type="gramEnd"/>
+      <w:r>
+        <w:t xml:space="preserve"> and weapons, are played on the OneShot2D</w:t>
       </w:r>
       <w:r>
         <w:t xml:space="preserve"> audio source. Explosions are played on the “3D” audio source.</w:t>
@@ -2740,13 +3644,26 @@
         <w:t xml:space="preserve"> These use labels in the Addressable system</w:t>
       </w:r>
       <w:r>
-        <w:t>. The “weapon” sound effects find</w:t>
+        <w:t xml:space="preserve">. The “weapon” sound effects </w:t>
+      </w:r>
+      <w:proofErr w:type="gramStart"/>
+      <w:r>
+        <w:t>find</w:t>
       </w:r>
       <w:r>
         <w:t>s</w:t>
       </w:r>
-      <w:r>
-        <w:t xml:space="preserve"> all assets that are labeled as both a “sfx” and a “blaster”.</w:t>
+      <w:proofErr w:type="gramEnd"/>
+      <w:r>
+        <w:t xml:space="preserve"> all assets that are labeled as both a “</w:t>
+      </w:r>
+      <w:proofErr w:type="spellStart"/>
+      <w:r>
+        <w:t>sfx</w:t>
+      </w:r>
+      <w:proofErr w:type="spellEnd"/>
+      <w:r>
+        <w:t>” and a “blaster”.</w:t>
       </w:r>
     </w:p>
     <w:p>
@@ -2756,16 +3673,49 @@
         </w:rPr>
       </w:pPr>
       <w:r>
-        <w:t xml:space="preserve">The InitializeAudioManager script </w:t>
-      </w:r>
-      <w:r>
-        <w:t xml:space="preserve">sets the IMusicPlayer for the AudioManagerSingleton class instance. </w:t>
+        <w:t xml:space="preserve">The </w:t>
+      </w:r>
+      <w:proofErr w:type="spellStart"/>
+      <w:r>
+        <w:t>InitializeAudioManager</w:t>
+      </w:r>
+      <w:proofErr w:type="spellEnd"/>
+      <w:r>
+        <w:t xml:space="preserve"> script </w:t>
+      </w:r>
+      <w:r>
+        <w:t xml:space="preserve">sets the </w:t>
+      </w:r>
+      <w:proofErr w:type="spellStart"/>
+      <w:r>
+        <w:t>IMusicPlayer</w:t>
+      </w:r>
+      <w:proofErr w:type="spellEnd"/>
+      <w:r>
+        <w:t xml:space="preserve"> for the </w:t>
+      </w:r>
+      <w:proofErr w:type="spellStart"/>
+      <w:r>
+        <w:t>AudioManagerSingleton</w:t>
+      </w:r>
+      <w:proofErr w:type="spellEnd"/>
+      <w:r>
+        <w:t xml:space="preserve"> class instance. </w:t>
       </w:r>
       <w:r>
         <w:t xml:space="preserve">An example of a </w:t>
       </w:r>
-      <w:r>
-        <w:t>MusicPlayerExplicit is below. It takes a list of A</w:t>
+      <w:proofErr w:type="spellStart"/>
+      <w:r>
+        <w:t>MusicPlayerExplicit</w:t>
+      </w:r>
+      <w:proofErr w:type="spellEnd"/>
+      <w:r>
+        <w:t xml:space="preserve"> is below. It takes a list of </w:t>
+      </w:r>
+      <w:proofErr w:type="spellStart"/>
+      <w:r>
+        <w:t>A</w:t>
       </w:r>
       <w:r>
         <w:t>u</w:t>
@@ -2773,6 +3723,7 @@
       <w:r>
         <w:t>dioClip’s</w:t>
       </w:r>
+      <w:proofErr w:type="spellEnd"/>
       <w:r>
         <w:t xml:space="preserve"> and has a </w:t>
       </w:r>
@@ -3039,10 +3990,26 @@
         <w:t>The</w:t>
       </w:r>
       <w:r>
-        <w:t xml:space="preserve"> GameObject </w:t>
-      </w:r>
-      <w:r>
-        <w:t xml:space="preserve">instance that this AudioSource is attached to will act as a prefab and be Instantiated. </w:t>
+        <w:t xml:space="preserve"> </w:t>
+      </w:r>
+      <w:proofErr w:type="spellStart"/>
+      <w:r>
+        <w:t>GameObject</w:t>
+      </w:r>
+      <w:proofErr w:type="spellEnd"/>
+      <w:r>
+        <w:t xml:space="preserve"> </w:t>
+      </w:r>
+      <w:r>
+        <w:t xml:space="preserve">instance that this </w:t>
+      </w:r>
+      <w:proofErr w:type="spellStart"/>
+      <w:r>
+        <w:t>AudioSource</w:t>
+      </w:r>
+      <w:proofErr w:type="spellEnd"/>
+      <w:r>
+        <w:t xml:space="preserve"> is attached to will act as a prefab and be Instantiated. </w:t>
       </w:r>
       <w:r>
         <w:t>These new prefabs</w:t>
@@ -3063,8 +4030,13 @@
         <w:t xml:space="preserve"> th</w:t>
       </w:r>
       <w:r>
-        <w:t>is gameobject</w:t>
-      </w:r>
+        <w:t xml:space="preserve">is </w:t>
+      </w:r>
+      <w:proofErr w:type="spellStart"/>
+      <w:r>
+        <w:t>gameobject</w:t>
+      </w:r>
+      <w:proofErr w:type="spellEnd"/>
       <w:r>
         <w:t xml:space="preserve">, hence moving as </w:t>
       </w:r>
@@ -3081,13 +4053,37 @@
         <w:t>.</w:t>
       </w:r>
       <w:r>
-        <w:t xml:space="preserve"> The AudioSource used as a prefab should thus be </w:t>
-      </w:r>
-      <w:r>
-        <w:t xml:space="preserve">an Empty GameObject with </w:t>
-      </w:r>
-      <w:r>
-        <w:t xml:space="preserve">only an AudioSource component. </w:t>
+        <w:t xml:space="preserve"> The </w:t>
+      </w:r>
+      <w:proofErr w:type="spellStart"/>
+      <w:r>
+        <w:t>AudioSource</w:t>
+      </w:r>
+      <w:proofErr w:type="spellEnd"/>
+      <w:r>
+        <w:t xml:space="preserve"> used as a prefab should thus be </w:t>
+      </w:r>
+      <w:r>
+        <w:t xml:space="preserve">an Empty </w:t>
+      </w:r>
+      <w:proofErr w:type="spellStart"/>
+      <w:r>
+        <w:t>GameObject</w:t>
+      </w:r>
+      <w:proofErr w:type="spellEnd"/>
+      <w:r>
+        <w:t xml:space="preserve"> with </w:t>
+      </w:r>
+      <w:r>
+        <w:t xml:space="preserve">only an </w:t>
+      </w:r>
+      <w:proofErr w:type="spellStart"/>
+      <w:r>
+        <w:t>AudioSource</w:t>
+      </w:r>
+      <w:proofErr w:type="spellEnd"/>
+      <w:r>
+        <w:t xml:space="preserve"> component. </w:t>
       </w:r>
     </w:p>
     <w:p>
@@ -3164,8 +4160,21 @@
         <w:t xml:space="preserve"> It does this by creating a </w:t>
       </w:r>
       <w:r>
-        <w:t>factory, in this case an AudioFactoryPrefab, and registering it with the AudioFactoryRegistry</w:t>
-      </w:r>
+        <w:t xml:space="preserve">factory, in this case an </w:t>
+      </w:r>
+      <w:proofErr w:type="spellStart"/>
+      <w:r>
+        <w:t>AudioFactoryPrefab</w:t>
+      </w:r>
+      <w:proofErr w:type="spellEnd"/>
+      <w:r>
+        <w:t xml:space="preserve">, and registering it with the </w:t>
+      </w:r>
+      <w:proofErr w:type="spellStart"/>
+      <w:r>
+        <w:t>AudioFactoryRegistry</w:t>
+      </w:r>
+      <w:proofErr w:type="spellEnd"/>
       <w:r>
         <w:t>:</w:t>
       </w:r>
@@ -3253,6 +4262,7 @@
         </w:rPr>
         <w:t> </w:t>
       </w:r>
+      <w:proofErr w:type="spellStart"/>
       <w:r>
         <w:rPr>
           <w:rFonts w:ascii="Consolas" w:eastAsia="Times New Roman" w:hAnsi="Consolas" w:cs="Courier New"/>
@@ -3262,6 +4272,7 @@
         </w:rPr>
         <w:t>AudioFactoryPrefab</w:t>
       </w:r>
+      <w:proofErr w:type="spellEnd"/>
       <w:r>
         <w:rPr>
           <w:rFonts w:ascii="Consolas" w:eastAsia="Times New Roman" w:hAnsi="Consolas" w:cs="Courier New"/>
@@ -3271,6 +4282,7 @@
         </w:rPr>
         <w:t>(</w:t>
       </w:r>
+      <w:proofErr w:type="spellStart"/>
       <w:r>
         <w:rPr>
           <w:rFonts w:ascii="Consolas" w:eastAsia="Times New Roman" w:hAnsi="Consolas" w:cs="Courier New"/>
@@ -3280,6 +4292,8 @@
         </w:rPr>
         <w:t>audioPrefab</w:t>
       </w:r>
+      <w:proofErr w:type="spellEnd"/>
+      <w:proofErr w:type="gramStart"/>
       <w:r>
         <w:rPr>
           <w:rFonts w:ascii="Consolas" w:eastAsia="Times New Roman" w:hAnsi="Consolas" w:cs="Courier New"/>
@@ -3298,6 +4312,7 @@
         </w:rPr>
         <w:t>;</w:t>
       </w:r>
+      <w:proofErr w:type="gramEnd"/>
     </w:p>
     <w:p>
       <w:pPr>
@@ -3328,6 +4343,7 @@
           <w:szCs w:val="20"/>
         </w:rPr>
       </w:pPr>
+      <w:proofErr w:type="gramStart"/>
       <w:r>
         <w:rPr>
           <w:rFonts w:ascii="Consolas" w:eastAsia="Times New Roman" w:hAnsi="Consolas" w:cs="Courier New"/>
@@ -3355,6 +4371,7 @@
         </w:rPr>
         <w:t>RegisterAudioFactory</w:t>
       </w:r>
+      <w:proofErr w:type="gramEnd"/>
       <w:r>
         <w:rPr>
           <w:rFonts w:ascii="Consolas" w:eastAsia="Times New Roman" w:hAnsi="Consolas" w:cs="Courier New"/>
@@ -3463,13 +4480,37 @@
         </w:drawing>
       </w:r>
       <w:r>
-        <w:t>The chart in the audio source shows the distance of the AudioListener from the AudioSource.</w:t>
+        <w:t xml:space="preserve">The chart in the audio source shows the distance of the </w:t>
+      </w:r>
+      <w:proofErr w:type="spellStart"/>
+      <w:r>
+        <w:t>AudioListener</w:t>
+      </w:r>
+      <w:proofErr w:type="spellEnd"/>
+      <w:r>
+        <w:t xml:space="preserve"> from the </w:t>
+      </w:r>
+      <w:proofErr w:type="spellStart"/>
+      <w:r>
+        <w:t>AudioSource</w:t>
+      </w:r>
+      <w:proofErr w:type="spellEnd"/>
+      <w:r>
+        <w:t>.</w:t>
       </w:r>
       <w:r>
         <w:t xml:space="preserve"> Another test script can now use this </w:t>
       </w:r>
       <w:r>
-        <w:t>audio source factory name as shown below with the script CreateSfxAudioPlayer.</w:t>
+        <w:t xml:space="preserve">audio source factory name as shown below with the script </w:t>
+      </w:r>
+      <w:proofErr w:type="spellStart"/>
+      <w:r>
+        <w:t>CreateSfxAudioPlayer</w:t>
+      </w:r>
+      <w:proofErr w:type="spellEnd"/>
+      <w:r>
+        <w:t>.</w:t>
       </w:r>
       <w:r>
         <w:rPr>
@@ -3652,8 +4693,21 @@
         </w:numPr>
       </w:pPr>
       <w:r>
-        <w:t>Add Next() to MusicPlayer</w:t>
-      </w:r>
+        <w:t xml:space="preserve">Add </w:t>
+      </w:r>
+      <w:proofErr w:type="gramStart"/>
+      <w:r>
+        <w:t>Next(</w:t>
+      </w:r>
+      <w:proofErr w:type="gramEnd"/>
+      <w:r>
+        <w:t xml:space="preserve">) to </w:t>
+      </w:r>
+      <w:proofErr w:type="spellStart"/>
+      <w:r>
+        <w:t>MusicPlayer</w:t>
+      </w:r>
+      <w:proofErr w:type="spellEnd"/>
     </w:p>
     <w:p>
       <w:pPr>
@@ -3679,7 +4733,7 @@
 </file>
 
 <file path=word/numbering.xml><?xml version="1.0" encoding="utf-8"?>
-<w:numbering xmlns:wpc="http://schemas.microsoft.com/office/word/2010/wordprocessingCanvas" xmlns:cx="http://schemas.microsoft.com/office/drawing/2014/chartex" xmlns:cx1="http://schemas.microsoft.com/office/drawing/2015/9/8/chartex" xmlns:cx2="http://schemas.microsoft.com/office/drawing/2015/10/21/chartex" xmlns:cx3="http://schemas.microsoft.com/office/drawing/2016/5/9/chartex" xmlns:cx4="http://schemas.microsoft.com/office/drawing/2016/5/10/chartex" xmlns:cx5="http://schemas.microsoft.com/office/drawing/2016/5/11/chartex" xmlns:cx6="http://schemas.microsoft.com/office/drawing/2016/5/12/chartex" xmlns:cx7="http://schemas.microsoft.com/office/drawing/2016/5/13/chartex" xmlns:cx8="http://schemas.microsoft.com/office/drawing/2016/5/14/chartex" xmlns:mc="http://schemas.openxmlformats.org/markup-compatibility/2006" xmlns:aink="http://schemas.microsoft.com/office/drawing/2016/ink" xmlns:am3d="http://schemas.microsoft.com/office/drawing/2017/model3d" xmlns:o="urn:schemas-microsoft-com:office:office" xmlns:r="http://schemas.openxmlformats.org/officeDocument/2006/relationships" xmlns:m="http://schemas.openxmlformats.org/officeDocument/2006/math" xmlns:v="urn:schemas-microsoft-com:vml" xmlns:wp14="http://schemas.microsoft.com/office/word/2010/wordprocessingDrawing" xmlns:wp="http://schemas.openxmlformats.org/drawingml/2006/wordprocessingDrawing" xmlns:w10="urn:schemas-microsoft-com:office:word" xmlns:w="http://schemas.openxmlformats.org/wordprocessingml/2006/main" xmlns:w14="http://schemas.microsoft.com/office/word/2010/wordml" xmlns:w15="http://schemas.microsoft.com/office/word/2012/wordml" xmlns:w16cex="http://schemas.microsoft.com/office/word/2018/wordml/cex" xmlns:w16cid="http://schemas.microsoft.com/office/word/2016/wordml/cid" xmlns:w16="http://schemas.microsoft.com/office/word/2018/wordml" xmlns:w16se="http://schemas.microsoft.com/office/word/2015/wordml/symex" xmlns:wpg="http://schemas.microsoft.com/office/word/2010/wordprocessingGroup" xmlns:wpi="http://schemas.microsoft.com/office/word/2010/wordprocessingInk" xmlns:wne="http://schemas.microsoft.com/office/word/2006/wordml" xmlns:wps="http://schemas.microsoft.com/office/word/2010/wordprocessingShape" mc:Ignorable="w14 w15 w16se w16cid w16 w16cex wp14">
+<w:numbering xmlns:wpc="http://schemas.microsoft.com/office/word/2010/wordprocessingCanvas" xmlns:cx="http://schemas.microsoft.com/office/drawing/2014/chartex" xmlns:cx1="http://schemas.microsoft.com/office/drawing/2015/9/8/chartex" xmlns:cx2="http://schemas.microsoft.com/office/drawing/2015/10/21/chartex" xmlns:cx3="http://schemas.microsoft.com/office/drawing/2016/5/9/chartex" xmlns:cx4="http://schemas.microsoft.com/office/drawing/2016/5/10/chartex" xmlns:cx5="http://schemas.microsoft.com/office/drawing/2016/5/11/chartex" xmlns:cx6="http://schemas.microsoft.com/office/drawing/2016/5/12/chartex" xmlns:cx7="http://schemas.microsoft.com/office/drawing/2016/5/13/chartex" xmlns:cx8="http://schemas.microsoft.com/office/drawing/2016/5/14/chartex" xmlns:mc="http://schemas.openxmlformats.org/markup-compatibility/2006" xmlns:aink="http://schemas.microsoft.com/office/drawing/2016/ink" xmlns:am3d="http://schemas.microsoft.com/office/drawing/2017/model3d" xmlns:o="urn:schemas-microsoft-com:office:office" xmlns:r="http://schemas.openxmlformats.org/officeDocument/2006/relationships" xmlns:m="http://schemas.openxmlformats.org/officeDocument/2006/math" xmlns:v="urn:schemas-microsoft-com:vml" xmlns:wp14="http://schemas.microsoft.com/office/word/2010/wordprocessingDrawing" xmlns:wp="http://schemas.openxmlformats.org/drawingml/2006/wordprocessingDrawing" xmlns:w10="urn:schemas-microsoft-com:office:word" xmlns:w="http://schemas.openxmlformats.org/wordprocessingml/2006/main" xmlns:w14="http://schemas.microsoft.com/office/word/2010/wordml" xmlns:w15="http://schemas.microsoft.com/office/word/2012/wordml" xmlns:w16cex="http://schemas.microsoft.com/office/word/2018/wordml/cex" xmlns:w16cid="http://schemas.microsoft.com/office/word/2016/wordml/cid" xmlns:w16="http://schemas.microsoft.com/office/word/2018/wordml" xmlns:w16sdtdh="http://schemas.microsoft.com/office/word/2020/wordml/sdtdatahash" xmlns:w16se="http://schemas.microsoft.com/office/word/2015/wordml/symex" xmlns:wpg="http://schemas.microsoft.com/office/word/2010/wordprocessingGroup" xmlns:wpi="http://schemas.microsoft.com/office/word/2010/wordprocessingInk" xmlns:wne="http://schemas.microsoft.com/office/word/2006/wordml" xmlns:wps="http://schemas.microsoft.com/office/word/2010/wordprocessingShape" mc:Ignorable="w14 w15 w16se w16cid w16 w16cex w16sdtdh wp14">
   <w:abstractNum w:abstractNumId="0" w15:restartNumberingAfterBreak="0">
     <w:nsid w:val="05705831"/>
     <w:multiLevelType w:val="hybridMultilevel"/>
@@ -4186,7 +5240,7 @@
 </file>
 
 <file path=word/styles.xml><?xml version="1.0" encoding="utf-8"?>
-<w:styles xmlns:mc="http://schemas.openxmlformats.org/markup-compatibility/2006" xmlns:r="http://schemas.openxmlformats.org/officeDocument/2006/relationships" xmlns:w="http://schemas.openxmlformats.org/wordprocessingml/2006/main" xmlns:w14="http://schemas.microsoft.com/office/word/2010/wordml" xmlns:w15="http://schemas.microsoft.com/office/word/2012/wordml" xmlns:w16cex="http://schemas.microsoft.com/office/word/2018/wordml/cex" xmlns:w16cid="http://schemas.microsoft.com/office/word/2016/wordml/cid" xmlns:w16="http://schemas.microsoft.com/office/word/2018/wordml" xmlns:w16se="http://schemas.microsoft.com/office/word/2015/wordml/symex" mc:Ignorable="w14 w15 w16se w16cid w16 w16cex">
+<w:styles xmlns:mc="http://schemas.openxmlformats.org/markup-compatibility/2006" xmlns:r="http://schemas.openxmlformats.org/officeDocument/2006/relationships" xmlns:w="http://schemas.openxmlformats.org/wordprocessingml/2006/main" xmlns:w14="http://schemas.microsoft.com/office/word/2010/wordml" xmlns:w15="http://schemas.microsoft.com/office/word/2012/wordml" xmlns:w16cex="http://schemas.microsoft.com/office/word/2018/wordml/cex" xmlns:w16cid="http://schemas.microsoft.com/office/word/2016/wordml/cid" xmlns:w16="http://schemas.microsoft.com/office/word/2018/wordml" xmlns:w16sdtdh="http://schemas.microsoft.com/office/word/2020/wordml/sdtdatahash" xmlns:w16se="http://schemas.microsoft.com/office/word/2015/wordml/symex" mc:Ignorable="w14 w15 w16se w16cid w16 w16cex w16sdtdh">
   <w:docDefaults>
     <w:rPrDefault>
       <w:rPr>

</xml_diff>